<commit_message>
Nova versao do documento
</commit_message>
<xml_diff>
--- a/1.Requisitos/Casos de Uso/LFS - Documento de Caso de Uso.docx
+++ b/1.Requisitos/Casos de Uso/LFS - Documento de Caso de Uso.docx
@@ -1,6 +1,6 @@
 
 <file path=word/document.xml><?xml version="1.0" encoding="utf-8"?>
-<w:document xmlns:wpc="http://schemas.microsoft.com/office/word/2010/wordprocessingCanvas" xmlns:cx="http://schemas.microsoft.com/office/drawing/2014/chartex" xmlns:mc="http://schemas.openxmlformats.org/markup-compatibility/2006" xmlns:o="urn:schemas-microsoft-com:office:office" xmlns:r="http://schemas.openxmlformats.org/officeDocument/2006/relationships" xmlns:m="http://schemas.openxmlformats.org/officeDocument/2006/math" xmlns:v="urn:schemas-microsoft-com:vml" xmlns:wp14="http://schemas.microsoft.com/office/word/2010/wordprocessingDrawing" xmlns:wp="http://schemas.openxmlformats.org/drawingml/2006/wordprocessingDrawing" xmlns:w10="urn:schemas-microsoft-com:office:word" xmlns:w="http://schemas.openxmlformats.org/wordprocessingml/2006/main" xmlns:w14="http://schemas.microsoft.com/office/word/2010/wordml" xmlns:w15="http://schemas.microsoft.com/office/word/2012/wordml" xmlns:w16se="http://schemas.microsoft.com/office/word/2015/wordml/symex" xmlns:wpg="http://schemas.microsoft.com/office/word/2010/wordprocessingGroup" xmlns:wpi="http://schemas.microsoft.com/office/word/2010/wordprocessingInk" xmlns:wne="http://schemas.microsoft.com/office/word/2006/wordml" xmlns:wps="http://schemas.microsoft.com/office/word/2010/wordprocessingShape" mc:Ignorable="w14 w15 w16se wp14">
+<w:document xmlns:wpc="http://schemas.microsoft.com/office/word/2010/wordprocessingCanvas" xmlns:cx="http://schemas.microsoft.com/office/drawing/2014/chartex" xmlns:cx1="http://schemas.microsoft.com/office/drawing/2015/9/8/chartex" xmlns:cx2="http://schemas.microsoft.com/office/drawing/2015/10/21/chartex" xmlns:cx3="http://schemas.microsoft.com/office/drawing/2016/5/9/chartex" xmlns:cx4="http://schemas.microsoft.com/office/drawing/2016/5/10/chartex" xmlns:cx5="http://schemas.microsoft.com/office/drawing/2016/5/11/chartex" xmlns:cx6="http://schemas.microsoft.com/office/drawing/2016/5/12/chartex" xmlns:cx7="http://schemas.microsoft.com/office/drawing/2016/5/13/chartex" xmlns:cx8="http://schemas.microsoft.com/office/drawing/2016/5/14/chartex" xmlns:mc="http://schemas.openxmlformats.org/markup-compatibility/2006" xmlns:aink="http://schemas.microsoft.com/office/drawing/2016/ink" xmlns:am3d="http://schemas.microsoft.com/office/drawing/2017/model3d" xmlns:o="urn:schemas-microsoft-com:office:office" xmlns:oel="http://schemas.microsoft.com/office/2019/extlst" xmlns:r="http://schemas.openxmlformats.org/officeDocument/2006/relationships" xmlns:m="http://schemas.openxmlformats.org/officeDocument/2006/math" xmlns:v="urn:schemas-microsoft-com:vml" xmlns:wp14="http://schemas.microsoft.com/office/word/2010/wordprocessingDrawing" xmlns:wp="http://schemas.openxmlformats.org/drawingml/2006/wordprocessingDrawing" xmlns:w10="urn:schemas-microsoft-com:office:word" xmlns:w="http://schemas.openxmlformats.org/wordprocessingml/2006/main" xmlns:w14="http://schemas.microsoft.com/office/word/2010/wordml" xmlns:w15="http://schemas.microsoft.com/office/word/2012/wordml" xmlns:w16cex="http://schemas.microsoft.com/office/word/2018/wordml/cex" xmlns:w16cid="http://schemas.microsoft.com/office/word/2016/wordml/cid" xmlns:w16="http://schemas.microsoft.com/office/word/2018/wordml" xmlns:w16du="http://schemas.microsoft.com/office/word/2023/wordml/word16du" xmlns:w16sdtdh="http://schemas.microsoft.com/office/word/2020/wordml/sdtdatahash" xmlns:w16sdtfl="http://schemas.microsoft.com/office/word/2024/wordml/sdtformatlock" xmlns:w16se="http://schemas.microsoft.com/office/word/2015/wordml/symex" xmlns:wpg="http://schemas.microsoft.com/office/word/2010/wordprocessingGroup" xmlns:wpi="http://schemas.microsoft.com/office/word/2010/wordprocessingInk" xmlns:wne="http://schemas.microsoft.com/office/word/2006/wordml" xmlns:wps="http://schemas.microsoft.com/office/word/2010/wordprocessingShape" mc:Ignorable="w14 w15 w16se w16cid w16 w16cex w16sdtdh w16sdtfl w16du wp14">
   <w:background w:color="FFFFFF"/>
   <w:body>
     <w:p>
@@ -140,7 +140,6 @@
                               <w:dataBinding w:prefixMappings="xmlns:ns0='http://purl.org/dc/elements/1.1/' xmlns:ns1='http://schemas.openxmlformats.org/package/2006/metadata/core-properties' " w:xpath="/ns1:coreProperties[1]/ns0:title[1]" w:storeItemID="{6C3C8BC8-F283-45AE-878A-BAB7291924A1}"/>
                               <w:text/>
                             </w:sdtPr>
-                            <w:sdtEndPr/>
                             <w:sdtContent>
                               <w:p>
                                 <w:pPr>
@@ -178,18 +177,17 @@
               </wp:anchor>
             </w:drawing>
           </mc:Choice>
-          <mc:Fallback xmlns:a14="http://schemas.microsoft.com/office/drawing/2010/main" xmlns:a="http://schemas.openxmlformats.org/drawingml/2006/main" xmlns:w16sdtfl="http://schemas.microsoft.com/office/word/2024/wordml/sdtformatlock" xmlns:w16sdtdh="http://schemas.microsoft.com/office/word/2020/wordml/sdtdatahash" xmlns:w16du="http://schemas.microsoft.com/office/word/2023/wordml/word16du" xmlns:w16="http://schemas.microsoft.com/office/word/2018/wordml" xmlns:w16cid="http://schemas.microsoft.com/office/word/2016/wordml/cid" xmlns:w16cex="http://schemas.microsoft.com/office/word/2018/wordml/cex" xmlns:oel="http://schemas.microsoft.com/office/2019/extlst" xmlns:am3d="http://schemas.microsoft.com/office/drawing/2017/model3d" xmlns:aink="http://schemas.microsoft.com/office/drawing/2016/ink" xmlns:cx8="http://schemas.microsoft.com/office/drawing/2016/5/14/chartex" xmlns:cx7="http://schemas.microsoft.com/office/drawing/2016/5/13/chartex" xmlns:cx6="http://schemas.microsoft.com/office/drawing/2016/5/12/chartex" xmlns:cx5="http://schemas.microsoft.com/office/drawing/2016/5/11/chartex" xmlns:cx4="http://schemas.microsoft.com/office/drawing/2016/5/10/chartex" xmlns:cx3="http://schemas.microsoft.com/office/drawing/2016/5/9/chartex" xmlns:cx2="http://schemas.microsoft.com/office/drawing/2015/10/21/chartex" xmlns:cx1="http://schemas.microsoft.com/office/drawing/2015/9/8/chartex">
-            <w:pict w14:anchorId="42189A4B">
-              <v:shapetype id="_x0000_t202" coordsize="21600,21600" o:spt="202" path="m,l,21600r21600,l21600,xe" w14:anchorId="5D948592">
+          <mc:Fallback>
+            <w:pict>
+              <v:shapetype w14:anchorId="5D948592" id="_x0000_t202" coordsize="21600,21600" o:spt="202" path="m,l,21600r21600,l21600,xe">
                 <v:stroke joinstyle="miter"/>
                 <v:path gradientshapeok="t" o:connecttype="rect"/>
               </v:shapetype>
-              <v:shape id="Text Box 9" style="position:absolute;left:0;text-align:left;margin-left:-54.15pt;margin-top:3.75pt;width:559.25pt;height:56.1pt;z-index:251657216;visibility:visible;mso-wrap-style:square;mso-width-percent:0;mso-height-percent:0;mso-wrap-distance-left:9pt;mso-wrap-distance-top:0;mso-wrap-distance-right:9pt;mso-wrap-distance-bottom:0;mso-position-horizontal:absolute;mso-position-horizontal-relative:text;mso-position-vertical:absolute;mso-position-vertical-relative:text;mso-width-percent:0;mso-height-percent:0;mso-width-relative:page;mso-height-relative:page;v-text-anchor:top" o:spid="_x0000_s1026" stroked="f" type="#_x0000_t202" o:gfxdata="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">
+              <v:shape id="Text Box 9" o:spid="_x0000_s1026" type="#_x0000_t202" style="position:absolute;left:0;text-align:left;margin-left:-54.15pt;margin-top:3.75pt;width:559.25pt;height:56.1pt;z-index:251657216;visibility:visible;mso-wrap-style:square;mso-width-percent:0;mso-height-percent:0;mso-wrap-distance-left:9pt;mso-wrap-distance-top:0;mso-wrap-distance-right:9pt;mso-wrap-distance-bottom:0;mso-position-horizontal:absolute;mso-position-horizontal-relative:text;mso-position-vertical:absolute;mso-position-vertical-relative:text;mso-width-percent:0;mso-height-percent:0;mso-width-relative:page;mso-height-relative:page;v-text-anchor:top" o:gfxdata="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" stroked="f">
                 <v:textbox>
                   <w:txbxContent>
                     <w:sdt>
                       <w:sdtPr>
-                        <w:id w:val="1536618043"/>
                         <w:rPr>
                           <w:rFonts w:ascii="Segoe UI" w:hAnsi="Segoe UI" w:cs="Segoe UI"/>
                           <w:color w:val="C00000"/>
@@ -308,7 +306,6 @@
                               <w:dataBinding w:prefixMappings="xmlns:ns0='http://purl.org/dc/elements/1.1/' xmlns:ns1='http://schemas.openxmlformats.org/package/2006/metadata/core-properties' " w:xpath="/ns1:coreProperties[1]/ns0:subject[1]" w:storeItemID="{6C3C8BC8-F283-45AE-878A-BAB7291924A1}"/>
                               <w:text/>
                             </w:sdtPr>
-                            <w:sdtEndPr/>
                             <w:sdtContent>
                               <w:p>
                                 <w:pPr>
@@ -331,7 +328,29 @@
                                     <w:szCs w:val="32"/>
                                     <w:lang w:val="pt-PT"/>
                                   </w:rPr>
-                                  <w:t>Versão &lt;1.2&gt;</w:t>
+                                  <w:t>Versão &lt;1.</w:t>
+                                </w:r>
+                                <w:r>
+                                  <w:rPr>
+                                    <w:rFonts w:ascii="Segoe UI" w:hAnsi="Segoe UI" w:cs="Segoe UI"/>
+                                    <w:b w:val="0"/>
+                                    <w:color w:val="171717" w:themeColor="background2" w:themeShade="1A"/>
+                                    <w:sz w:val="32"/>
+                                    <w:szCs w:val="32"/>
+                                    <w:lang w:val="pt-PT"/>
+                                  </w:rPr>
+                                  <w:t>3</w:t>
+                                </w:r>
+                                <w:r>
+                                  <w:rPr>
+                                    <w:rFonts w:ascii="Segoe UI" w:hAnsi="Segoe UI" w:cs="Segoe UI"/>
+                                    <w:b w:val="0"/>
+                                    <w:color w:val="171717" w:themeColor="background2" w:themeShade="1A"/>
+                                    <w:sz w:val="32"/>
+                                    <w:szCs w:val="32"/>
+                                    <w:lang w:val="pt-PT"/>
+                                  </w:rPr>
+                                  <w:t>&gt;</w:t>
                                 </w:r>
                               </w:p>
                             </w:sdtContent>
@@ -378,14 +397,13 @@
               </wp:anchor>
             </w:drawing>
           </mc:Choice>
-          <mc:Fallback xmlns:a14="http://schemas.microsoft.com/office/drawing/2010/main" xmlns:a="http://schemas.openxmlformats.org/drawingml/2006/main" xmlns:w16sdtfl="http://schemas.microsoft.com/office/word/2024/wordml/sdtformatlock" xmlns:w16sdtdh="http://schemas.microsoft.com/office/word/2020/wordml/sdtdatahash" xmlns:w16du="http://schemas.microsoft.com/office/word/2023/wordml/word16du" xmlns:w16="http://schemas.microsoft.com/office/word/2018/wordml" xmlns:w16cid="http://schemas.microsoft.com/office/word/2016/wordml/cid" xmlns:w16cex="http://schemas.microsoft.com/office/word/2018/wordml/cex" xmlns:oel="http://schemas.microsoft.com/office/2019/extlst" xmlns:am3d="http://schemas.microsoft.com/office/drawing/2017/model3d" xmlns:aink="http://schemas.microsoft.com/office/drawing/2016/ink" xmlns:cx8="http://schemas.microsoft.com/office/drawing/2016/5/14/chartex" xmlns:cx7="http://schemas.microsoft.com/office/drawing/2016/5/13/chartex" xmlns:cx6="http://schemas.microsoft.com/office/drawing/2016/5/12/chartex" xmlns:cx5="http://schemas.microsoft.com/office/drawing/2016/5/11/chartex" xmlns:cx4="http://schemas.microsoft.com/office/drawing/2016/5/10/chartex" xmlns:cx3="http://schemas.microsoft.com/office/drawing/2016/5/9/chartex" xmlns:cx2="http://schemas.microsoft.com/office/drawing/2015/10/21/chartex" xmlns:cx1="http://schemas.microsoft.com/office/drawing/2015/9/8/chartex">
-            <w:pict w14:anchorId="06ECF361">
-              <v:shape id="_x0000_s1027" style="position:absolute;left:0;text-align:left;margin-left:-54.4pt;margin-top:15.5pt;width:559.25pt;height:47.05pt;z-index:251659264;visibility:visible;mso-wrap-style:square;mso-width-percent:0;mso-height-percent:0;mso-wrap-distance-left:9pt;mso-wrap-distance-top:0;mso-wrap-distance-right:9pt;mso-wrap-distance-bottom:0;mso-position-horizontal:absolute;mso-position-horizontal-relative:text;mso-position-vertical:absolute;mso-position-vertical-relative:text;mso-width-percent:0;mso-height-percent:0;mso-width-relative:page;mso-height-relative:page;v-text-anchor:top" stroked="f" type="#_x0000_t202" o:gfxdata="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" w14:anchorId="64C35F93">
+          <mc:Fallback>
+            <w:pict>
+              <v:shape w14:anchorId="64C35F93" id="_x0000_s1027" type="#_x0000_t202" style="position:absolute;left:0;text-align:left;margin-left:-54.4pt;margin-top:15.5pt;width:559.25pt;height:47.05pt;z-index:251659264;visibility:visible;mso-wrap-style:square;mso-width-percent:0;mso-height-percent:0;mso-wrap-distance-left:9pt;mso-wrap-distance-top:0;mso-wrap-distance-right:9pt;mso-wrap-distance-bottom:0;mso-position-horizontal:absolute;mso-position-horizontal-relative:text;mso-position-vertical:absolute;mso-position-vertical-relative:text;mso-width-percent:0;mso-height-percent:0;mso-width-relative:page;mso-height-relative:page;v-text-anchor:top" o:gfxdata="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" stroked="f">
                 <v:textbox>
                   <w:txbxContent>
                     <w:sdt>
                       <w:sdtPr>
-                        <w:id w:val="1675760208"/>
                         <w:rPr>
                           <w:rFonts w:ascii="Segoe UI" w:hAnsi="Segoe UI" w:cs="Segoe UI"/>
                           <w:b w:val="0"/>
@@ -421,7 +439,29 @@
                               <w:szCs w:val="32"/>
                               <w:lang w:val="pt-PT"/>
                             </w:rPr>
-                            <w:t>Versão &lt;1.2&gt;</w:t>
+                            <w:t>Versão &lt;1.</w:t>
+                          </w:r>
+                          <w:r>
+                            <w:rPr>
+                              <w:rFonts w:ascii="Segoe UI" w:hAnsi="Segoe UI" w:cs="Segoe UI"/>
+                              <w:b w:val="0"/>
+                              <w:color w:val="171717" w:themeColor="background2" w:themeShade="1A"/>
+                              <w:sz w:val="32"/>
+                              <w:szCs w:val="32"/>
+                              <w:lang w:val="pt-PT"/>
+                            </w:rPr>
+                            <w:t>3</w:t>
+                          </w:r>
+                          <w:r>
+                            <w:rPr>
+                              <w:rFonts w:ascii="Segoe UI" w:hAnsi="Segoe UI" w:cs="Segoe UI"/>
+                              <w:b w:val="0"/>
+                              <w:color w:val="171717" w:themeColor="background2" w:themeShade="1A"/>
+                              <w:sz w:val="32"/>
+                              <w:szCs w:val="32"/>
+                              <w:lang w:val="pt-PT"/>
+                            </w:rPr>
+                            <w:t>&gt;</w:t>
                           </w:r>
                         </w:p>
                       </w:sdtContent>
@@ -899,7 +939,7 @@
       </w:tr>
       <w:tr>
         <w:trPr>
-          <w:trHeight w:val="284"/>
+          <w:trHeight w:val="519"/>
         </w:trPr>
         <w:tc>
           <w:tcPr>
@@ -962,6 +1002,69 @@
             </w:pPr>
             <w:r>
               <w:t>João</w:t>
+            </w:r>
+          </w:p>
+        </w:tc>
+      </w:tr>
+      <w:tr>
+        <w:trPr>
+          <w:trHeight w:val="519"/>
+        </w:trPr>
+        <w:tc>
+          <w:tcPr>
+            <w:tcW w:w="1550" w:type="dxa"/>
+          </w:tcPr>
+          <w:p>
+            <w:pPr>
+              <w:jc w:val="left"/>
+            </w:pPr>
+            <w:r>
+              <w:t>13/11/2025</w:t>
+            </w:r>
+          </w:p>
+        </w:tc>
+        <w:tc>
+          <w:tcPr>
+            <w:tcW w:w="1080" w:type="dxa"/>
+          </w:tcPr>
+          <w:p>
+            <w:pPr>
+              <w:jc w:val="left"/>
+            </w:pPr>
+            <w:r>
+              <w:t>1.3</w:t>
+            </w:r>
+          </w:p>
+        </w:tc>
+        <w:tc>
+          <w:tcPr>
+            <w:tcW w:w="4680" w:type="dxa"/>
+          </w:tcPr>
+          <w:p>
+            <w:pPr>
+              <w:jc w:val="left"/>
+            </w:pPr>
+            <w:r>
+              <w:t>Atualização dos casos de uso</w:t>
+            </w:r>
+          </w:p>
+        </w:tc>
+        <w:tc>
+          <w:tcPr>
+            <w:tcW w:w="2410" w:type="dxa"/>
+          </w:tcPr>
+          <w:p>
+            <w:pPr>
+              <w:jc w:val="left"/>
+            </w:pPr>
+            <w:r>
+              <w:t>Jo</w:t>
+            </w:r>
+            <w:r>
+              <w:t>ã</w:t>
+            </w:r>
+            <w:r>
+              <w:t>o</w:t>
             </w:r>
           </w:p>
         </w:tc>
@@ -1714,32 +1817,6 @@
           <w:color w:val="auto"/>
           <w:lang w:val="pt-BR"/>
         </w:rPr>
-        <w:t xml:space="preserve">Permitir que o </w:t>
-      </w:r>
-      <w:r>
-        <w:rPr>
-          <w:b/>
-          <w:bCs/>
-          <w:i w:val="0"/>
-          <w:color w:val="auto"/>
-          <w:lang w:val="pt-BR"/>
-        </w:rPr>
-        <w:t>cliente</w:t>
-      </w:r>
-      <w:r>
-        <w:rPr>
-          <w:i w:val="0"/>
-          <w:color w:val="auto"/>
-          <w:lang w:val="pt-BR"/>
-        </w:rPr>
-        <w:t xml:space="preserve"> realize cadastro, locação e devolução de filmes, possibilitando o acompanhamento de prazos.</w:t>
-      </w:r>
-      <w:r>
-        <w:rPr>
-          <w:i w:val="0"/>
-          <w:color w:val="auto"/>
-          <w:lang w:val="pt-BR"/>
-        </w:rPr>
         <w:br/>
         <w:t xml:space="preserve">Permitir que o </w:t>
       </w:r>
@@ -1816,7 +1893,7 @@
           <w:i w:val="0"/>
           <w:color w:val="auto"/>
         </w:rPr>
-        <w:t>Cliente</w:t>
+        <w:t>Atendente</w:t>
       </w:r>
     </w:p>
     <w:p>
@@ -1836,26 +1913,6 @@
           <w:i w:val="0"/>
           <w:color w:val="auto"/>
         </w:rPr>
-        <w:t>Atendente</w:t>
-      </w:r>
-    </w:p>
-    <w:p>
-      <w:pPr>
-        <w:pStyle w:val="EPP-Comentario"/>
-        <w:numPr>
-          <w:ilvl w:val="0"/>
-          <w:numId w:val="13"/>
-        </w:numPr>
-        <w:rPr>
-          <w:i w:val="0"/>
-          <w:color w:val="auto"/>
-        </w:rPr>
-      </w:pPr>
-      <w:r>
-        <w:rPr>
-          <w:i w:val="0"/>
-          <w:color w:val="auto"/>
-        </w:rPr>
         <w:t>Administrador</w:t>
       </w:r>
     </w:p>
@@ -1868,19 +1925,6 @@
         <w:t>PRÉ-CONDIÇÕES</w:t>
       </w:r>
       <w:bookmarkEnd w:id="227"/>
-    </w:p>
-    <w:p>
-      <w:pPr>
-        <w:pStyle w:val="PargrafodaLista"/>
-        <w:numPr>
-          <w:ilvl w:val="0"/>
-          <w:numId w:val="13"/>
-        </w:numPr>
-        <w:spacing w:before="100" w:beforeAutospacing="1" w:after="100" w:afterAutospacing="1"/>
-      </w:pPr>
-      <w:r>
-        <w:t>O cliente deve estar cadastrado no sistema para realizar locações.</w:t>
-      </w:r>
     </w:p>
     <w:p>
       <w:pPr>
@@ -2026,8 +2070,15 @@
             <w:r>
               <w:rPr>
                 <w:color w:val="auto"/>
+                <w:lang w:val="pt-PT"/>
               </w:rPr>
-              <w:t>Cliente ou funcionário insere credenciais de login segundo [RN01].</w:t>
+              <w:t>Atendente</w:t>
+            </w:r>
+            <w:r>
+              <w:rPr>
+                <w:color w:val="auto"/>
+              </w:rPr>
+              <w:t xml:space="preserve"> insere credenciais de login segundo [RN01].</w:t>
             </w:r>
           </w:p>
           <w:p>
@@ -2106,7 +2157,19 @@
               <w:rPr>
                 <w:color w:val="auto"/>
               </w:rPr>
-              <w:t>Cliente solicita locação de um filme disponível segundo [RN02].</w:t>
+              <w:t>Cliente solicita</w:t>
+            </w:r>
+            <w:r>
+              <w:rPr>
+                <w:color w:val="auto"/>
+              </w:rPr>
+              <w:t xml:space="preserve"> ao Atendente a</w:t>
+            </w:r>
+            <w:r>
+              <w:rPr>
+                <w:color w:val="auto"/>
+              </w:rPr>
+              <w:t xml:space="preserve"> locação de um filme disponível segundo [RN02].</w:t>
             </w:r>
           </w:p>
           <w:p>
@@ -2168,7 +2231,19 @@
               <w:rPr>
                 <w:lang w:eastAsia="en-US"/>
               </w:rPr>
-              <w:t>Cliente devolve filme no prazo estabelecido.</w:t>
+              <w:t xml:space="preserve">Cliente devolve filme </w:t>
+            </w:r>
+            <w:r>
+              <w:rPr>
+                <w:lang w:eastAsia="en-US"/>
+              </w:rPr>
+              <w:t xml:space="preserve">ao Atendente </w:t>
+            </w:r>
+            <w:r>
+              <w:rPr>
+                <w:lang w:eastAsia="en-US"/>
+              </w:rPr>
+              <w:t>no prazo estabelecido.</w:t>
             </w:r>
           </w:p>
         </w:tc>
@@ -2221,7 +2296,13 @@
               <w:rPr>
                 <w:lang w:eastAsia="en-US"/>
               </w:rPr>
-              <w:t>Atendente consulta status de locações e devoluções segundo [RN03].</w:t>
+              <w:t>Atendente consulta status de locações e devoluções segundo</w:t>
+            </w:r>
+            <w:r>
+              <w:rPr>
+                <w:lang w:eastAsia="en-US"/>
+              </w:rPr>
+              <w:t>.</w:t>
             </w:r>
           </w:p>
         </w:tc>
@@ -2377,7 +2458,6 @@
         <w:spacing w:before="100" w:beforeAutospacing="1" w:after="100" w:afterAutospacing="1"/>
       </w:pPr>
       <w:r>
-        <w:lastRenderedPageBreak/>
         <w:t>FA</w:t>
       </w:r>
       <w:r>
@@ -2401,17 +2481,21 @@
         <w:spacing w:before="100" w:beforeAutospacing="1" w:after="100" w:afterAutospacing="1"/>
       </w:pPr>
       <w:r>
-        <w:t>FA</w:t>
+        <w:rPr>
+          <w:b/>
+          <w:bCs/>
+        </w:rPr>
+        <w:t>FA0</w:t>
       </w:r>
       <w:r>
         <w:rPr>
           <w:b/>
           <w:bCs/>
         </w:rPr>
-        <w:t>03</w:t>
+        <w:t>3</w:t>
       </w:r>
       <w:r>
-        <w:t xml:space="preserve"> – O cliente solicita devolução após o prazo; o sistema aplica multa automática antes de concluir a devolução.</w:t>
+        <w:t xml:space="preserve"> – O administrador remove um filme do acervo após confirmação.</w:t>
       </w:r>
     </w:p>
     <w:p>
@@ -2428,10 +2512,18 @@
           <w:b/>
           <w:bCs/>
         </w:rPr>
-        <w:t>FA04</w:t>
+        <w:lastRenderedPageBreak/>
+        <w:t>FA0</w:t>
       </w:r>
       <w:r>
-        <w:t xml:space="preserve"> – O administrador remove um filme do acervo após confirmação.</w:t>
+        <w:rPr>
+          <w:b/>
+          <w:bCs/>
+        </w:rPr>
+        <w:t>4</w:t>
+      </w:r>
+      <w:r>
+        <w:t xml:space="preserve"> – O atendente registra devolução incorreta; o sistema pede confirmação e corrige status do filme.</w:t>
       </w:r>
     </w:p>
     <w:p>
@@ -2448,27 +2540,14 @@
           <w:b/>
           <w:bCs/>
         </w:rPr>
-        <w:t>FA05</w:t>
+        <w:t>FA0</w:t>
       </w:r>
-      <w:r>
-        <w:t xml:space="preserve"> – O atendente registra devolução incorreta; o sistema pede confirmação e corrige status do filme.</w:t>
-      </w:r>
-    </w:p>
-    <w:p>
-      <w:pPr>
-        <w:pStyle w:val="PargrafodaLista"/>
-        <w:numPr>
-          <w:ilvl w:val="0"/>
-          <w:numId w:val="13"/>
-        </w:numPr>
-        <w:spacing w:before="100" w:beforeAutospacing="1" w:after="100" w:afterAutospacing="1"/>
-      </w:pPr>
       <w:r>
         <w:rPr>
           <w:b/>
           <w:bCs/>
         </w:rPr>
-        <w:t>FA06</w:t>
+        <w:t>5</w:t>
       </w:r>
       <w:r>
         <w:t xml:space="preserve"> – O administrador gera relatório em diferentes formatos (PDF, Excel).</w:t>
@@ -2540,7 +2619,13 @@
         <w:t>RN03</w:t>
       </w:r>
       <w:r>
-        <w:t xml:space="preserve"> – Apenas atendentes e administradores podem visualizar todas as locações; clientes visualizam apenas suas próprias locações.</w:t>
+        <w:t xml:space="preserve"> – </w:t>
+      </w:r>
+      <w:r>
+        <w:t xml:space="preserve">Somente o administrador pode </w:t>
+      </w:r>
+      <w:r>
+        <w:t>criar ou excluir usuários.</w:t>
       </w:r>
     </w:p>
     <w:p>
@@ -2621,7 +2706,7 @@
 </file>
 
 <file path=word/endnotes.xml><?xml version="1.0" encoding="utf-8"?>
-<w:endnotes xmlns:wpc="http://schemas.microsoft.com/office/word/2010/wordprocessingCanvas" xmlns:cx="http://schemas.microsoft.com/office/drawing/2014/chartex" xmlns:mc="http://schemas.openxmlformats.org/markup-compatibility/2006" xmlns:o="urn:schemas-microsoft-com:office:office" xmlns:r="http://schemas.openxmlformats.org/officeDocument/2006/relationships" xmlns:m="http://schemas.openxmlformats.org/officeDocument/2006/math" xmlns:v="urn:schemas-microsoft-com:vml" xmlns:wp14="http://schemas.microsoft.com/office/word/2010/wordprocessingDrawing" xmlns:wp="http://schemas.openxmlformats.org/drawingml/2006/wordprocessingDrawing" xmlns:w10="urn:schemas-microsoft-com:office:word" xmlns:w="http://schemas.openxmlformats.org/wordprocessingml/2006/main" xmlns:w14="http://schemas.microsoft.com/office/word/2010/wordml" xmlns:w15="http://schemas.microsoft.com/office/word/2012/wordml" xmlns:w16se="http://schemas.microsoft.com/office/word/2015/wordml/symex" xmlns:wpg="http://schemas.microsoft.com/office/word/2010/wordprocessingGroup" xmlns:wpi="http://schemas.microsoft.com/office/word/2010/wordprocessingInk" xmlns:wne="http://schemas.microsoft.com/office/word/2006/wordml" xmlns:wps="http://schemas.microsoft.com/office/word/2010/wordprocessingShape" mc:Ignorable="w14 w15 w16se wp14">
+<w:endnotes xmlns:wpc="http://schemas.microsoft.com/office/word/2010/wordprocessingCanvas" xmlns:cx="http://schemas.microsoft.com/office/drawing/2014/chartex" xmlns:cx1="http://schemas.microsoft.com/office/drawing/2015/9/8/chartex" xmlns:cx2="http://schemas.microsoft.com/office/drawing/2015/10/21/chartex" xmlns:cx3="http://schemas.microsoft.com/office/drawing/2016/5/9/chartex" xmlns:cx4="http://schemas.microsoft.com/office/drawing/2016/5/10/chartex" xmlns:cx5="http://schemas.microsoft.com/office/drawing/2016/5/11/chartex" xmlns:cx6="http://schemas.microsoft.com/office/drawing/2016/5/12/chartex" xmlns:cx7="http://schemas.microsoft.com/office/drawing/2016/5/13/chartex" xmlns:cx8="http://schemas.microsoft.com/office/drawing/2016/5/14/chartex" xmlns:mc="http://schemas.openxmlformats.org/markup-compatibility/2006" xmlns:aink="http://schemas.microsoft.com/office/drawing/2016/ink" xmlns:am3d="http://schemas.microsoft.com/office/drawing/2017/model3d" xmlns:o="urn:schemas-microsoft-com:office:office" xmlns:oel="http://schemas.microsoft.com/office/2019/extlst" xmlns:r="http://schemas.openxmlformats.org/officeDocument/2006/relationships" xmlns:m="http://schemas.openxmlformats.org/officeDocument/2006/math" xmlns:v="urn:schemas-microsoft-com:vml" xmlns:wp14="http://schemas.microsoft.com/office/word/2010/wordprocessingDrawing" xmlns:wp="http://schemas.openxmlformats.org/drawingml/2006/wordprocessingDrawing" xmlns:w10="urn:schemas-microsoft-com:office:word" xmlns:w="http://schemas.openxmlformats.org/wordprocessingml/2006/main" xmlns:w14="http://schemas.microsoft.com/office/word/2010/wordml" xmlns:w15="http://schemas.microsoft.com/office/word/2012/wordml" xmlns:w16cex="http://schemas.microsoft.com/office/word/2018/wordml/cex" xmlns:w16cid="http://schemas.microsoft.com/office/word/2016/wordml/cid" xmlns:w16="http://schemas.microsoft.com/office/word/2018/wordml" xmlns:w16du="http://schemas.microsoft.com/office/word/2023/wordml/word16du" xmlns:w16sdtdh="http://schemas.microsoft.com/office/word/2020/wordml/sdtdatahash" xmlns:w16sdtfl="http://schemas.microsoft.com/office/word/2024/wordml/sdtformatlock" xmlns:w16se="http://schemas.microsoft.com/office/word/2015/wordml/symex" xmlns:wpg="http://schemas.microsoft.com/office/word/2010/wordprocessingGroup" xmlns:wpi="http://schemas.microsoft.com/office/word/2010/wordprocessingInk" xmlns:wne="http://schemas.microsoft.com/office/word/2006/wordml" xmlns:wps="http://schemas.microsoft.com/office/word/2010/wordprocessingShape" mc:Ignorable="w14 w15 w16se w16cid w16 w16cex w16sdtdh w16sdtfl w16du wp14">
   <w:endnote w:type="separator" w:id="-1">
     <w:p>
       <w:r>
@@ -2640,7 +2725,7 @@
 </file>
 
 <file path=word/footer1.xml><?xml version="1.0" encoding="utf-8"?>
-<w:ftr xmlns:wpc="http://schemas.microsoft.com/office/word/2010/wordprocessingCanvas" xmlns:cx="http://schemas.microsoft.com/office/drawing/2014/chartex" xmlns:mc="http://schemas.openxmlformats.org/markup-compatibility/2006" xmlns:o="urn:schemas-microsoft-com:office:office" xmlns:r="http://schemas.openxmlformats.org/officeDocument/2006/relationships" xmlns:m="http://schemas.openxmlformats.org/officeDocument/2006/math" xmlns:v="urn:schemas-microsoft-com:vml" xmlns:wp14="http://schemas.microsoft.com/office/word/2010/wordprocessingDrawing" xmlns:wp="http://schemas.openxmlformats.org/drawingml/2006/wordprocessingDrawing" xmlns:w10="urn:schemas-microsoft-com:office:word" xmlns:w="http://schemas.openxmlformats.org/wordprocessingml/2006/main" xmlns:w14="http://schemas.microsoft.com/office/word/2010/wordml" xmlns:w15="http://schemas.microsoft.com/office/word/2012/wordml" xmlns:w16se="http://schemas.microsoft.com/office/word/2015/wordml/symex" xmlns:wpg="http://schemas.microsoft.com/office/word/2010/wordprocessingGroup" xmlns:wpi="http://schemas.microsoft.com/office/word/2010/wordprocessingInk" xmlns:wne="http://schemas.microsoft.com/office/word/2006/wordml" xmlns:wps="http://schemas.microsoft.com/office/word/2010/wordprocessingShape" mc:Ignorable="w14 w15 w16se wp14">
+<w:ftr xmlns:wpc="http://schemas.microsoft.com/office/word/2010/wordprocessingCanvas" xmlns:cx="http://schemas.microsoft.com/office/drawing/2014/chartex" xmlns:cx1="http://schemas.microsoft.com/office/drawing/2015/9/8/chartex" xmlns:cx2="http://schemas.microsoft.com/office/drawing/2015/10/21/chartex" xmlns:cx3="http://schemas.microsoft.com/office/drawing/2016/5/9/chartex" xmlns:cx4="http://schemas.microsoft.com/office/drawing/2016/5/10/chartex" xmlns:cx5="http://schemas.microsoft.com/office/drawing/2016/5/11/chartex" xmlns:cx6="http://schemas.microsoft.com/office/drawing/2016/5/12/chartex" xmlns:cx7="http://schemas.microsoft.com/office/drawing/2016/5/13/chartex" xmlns:cx8="http://schemas.microsoft.com/office/drawing/2016/5/14/chartex" xmlns:mc="http://schemas.openxmlformats.org/markup-compatibility/2006" xmlns:aink="http://schemas.microsoft.com/office/drawing/2016/ink" xmlns:am3d="http://schemas.microsoft.com/office/drawing/2017/model3d" xmlns:o="urn:schemas-microsoft-com:office:office" xmlns:oel="http://schemas.microsoft.com/office/2019/extlst" xmlns:r="http://schemas.openxmlformats.org/officeDocument/2006/relationships" xmlns:m="http://schemas.openxmlformats.org/officeDocument/2006/math" xmlns:v="urn:schemas-microsoft-com:vml" xmlns:wp14="http://schemas.microsoft.com/office/word/2010/wordprocessingDrawing" xmlns:wp="http://schemas.openxmlformats.org/drawingml/2006/wordprocessingDrawing" xmlns:w10="urn:schemas-microsoft-com:office:word" xmlns:w="http://schemas.openxmlformats.org/wordprocessingml/2006/main" xmlns:w14="http://schemas.microsoft.com/office/word/2010/wordml" xmlns:w15="http://schemas.microsoft.com/office/word/2012/wordml" xmlns:w16cex="http://schemas.microsoft.com/office/word/2018/wordml/cex" xmlns:w16cid="http://schemas.microsoft.com/office/word/2016/wordml/cid" xmlns:w16="http://schemas.microsoft.com/office/word/2018/wordml" xmlns:w16du="http://schemas.microsoft.com/office/word/2023/wordml/word16du" xmlns:w16sdtdh="http://schemas.microsoft.com/office/word/2020/wordml/sdtdatahash" xmlns:w16sdtfl="http://schemas.microsoft.com/office/word/2024/wordml/sdtformatlock" xmlns:w16se="http://schemas.microsoft.com/office/word/2015/wordml/symex" xmlns:wpg="http://schemas.microsoft.com/office/word/2010/wordprocessingGroup" xmlns:wpi="http://schemas.microsoft.com/office/word/2010/wordprocessingInk" xmlns:wne="http://schemas.microsoft.com/office/word/2006/wordml" xmlns:wps="http://schemas.microsoft.com/office/word/2010/wordprocessingShape" mc:Ignorable="w14 w15 w16se w16cid w16 w16cex w16sdtdh w16sdtfl w16du wp14">
   <w:p>
     <w:pPr>
       <w:pStyle w:val="Rodap"/>
@@ -2650,7 +2735,7 @@
 </file>
 
 <file path=word/footer2.xml><?xml version="1.0" encoding="utf-8"?>
-<w:ftr xmlns:wpc="http://schemas.microsoft.com/office/word/2010/wordprocessingCanvas" xmlns:cx="http://schemas.microsoft.com/office/drawing/2014/chartex" xmlns:mc="http://schemas.openxmlformats.org/markup-compatibility/2006" xmlns:o="urn:schemas-microsoft-com:office:office" xmlns:r="http://schemas.openxmlformats.org/officeDocument/2006/relationships" xmlns:m="http://schemas.openxmlformats.org/officeDocument/2006/math" xmlns:v="urn:schemas-microsoft-com:vml" xmlns:wp14="http://schemas.microsoft.com/office/word/2010/wordprocessingDrawing" xmlns:wp="http://schemas.openxmlformats.org/drawingml/2006/wordprocessingDrawing" xmlns:w10="urn:schemas-microsoft-com:office:word" xmlns:w="http://schemas.openxmlformats.org/wordprocessingml/2006/main" xmlns:w14="http://schemas.microsoft.com/office/word/2010/wordml" xmlns:w15="http://schemas.microsoft.com/office/word/2012/wordml" xmlns:w16se="http://schemas.microsoft.com/office/word/2015/wordml/symex" xmlns:wpg="http://schemas.microsoft.com/office/word/2010/wordprocessingGroup" xmlns:wpi="http://schemas.microsoft.com/office/word/2010/wordprocessingInk" xmlns:wne="http://schemas.microsoft.com/office/word/2006/wordml" xmlns:wps="http://schemas.microsoft.com/office/word/2010/wordprocessingShape" mc:Ignorable="w14 w15 w16se wp14">
+<w:ftr xmlns:wpc="http://schemas.microsoft.com/office/word/2010/wordprocessingCanvas" xmlns:cx="http://schemas.microsoft.com/office/drawing/2014/chartex" xmlns:cx1="http://schemas.microsoft.com/office/drawing/2015/9/8/chartex" xmlns:cx2="http://schemas.microsoft.com/office/drawing/2015/10/21/chartex" xmlns:cx3="http://schemas.microsoft.com/office/drawing/2016/5/9/chartex" xmlns:cx4="http://schemas.microsoft.com/office/drawing/2016/5/10/chartex" xmlns:cx5="http://schemas.microsoft.com/office/drawing/2016/5/11/chartex" xmlns:cx6="http://schemas.microsoft.com/office/drawing/2016/5/12/chartex" xmlns:cx7="http://schemas.microsoft.com/office/drawing/2016/5/13/chartex" xmlns:cx8="http://schemas.microsoft.com/office/drawing/2016/5/14/chartex" xmlns:mc="http://schemas.openxmlformats.org/markup-compatibility/2006" xmlns:aink="http://schemas.microsoft.com/office/drawing/2016/ink" xmlns:am3d="http://schemas.microsoft.com/office/drawing/2017/model3d" xmlns:o="urn:schemas-microsoft-com:office:office" xmlns:oel="http://schemas.microsoft.com/office/2019/extlst" xmlns:r="http://schemas.openxmlformats.org/officeDocument/2006/relationships" xmlns:m="http://schemas.openxmlformats.org/officeDocument/2006/math" xmlns:v="urn:schemas-microsoft-com:vml" xmlns:wp14="http://schemas.microsoft.com/office/word/2010/wordprocessingDrawing" xmlns:wp="http://schemas.openxmlformats.org/drawingml/2006/wordprocessingDrawing" xmlns:w10="urn:schemas-microsoft-com:office:word" xmlns:w="http://schemas.openxmlformats.org/wordprocessingml/2006/main" xmlns:w14="http://schemas.microsoft.com/office/word/2010/wordml" xmlns:w15="http://schemas.microsoft.com/office/word/2012/wordml" xmlns:w16cex="http://schemas.microsoft.com/office/word/2018/wordml/cex" xmlns:w16cid="http://schemas.microsoft.com/office/word/2016/wordml/cid" xmlns:w16="http://schemas.microsoft.com/office/word/2018/wordml" xmlns:w16du="http://schemas.microsoft.com/office/word/2023/wordml/word16du" xmlns:w16sdtdh="http://schemas.microsoft.com/office/word/2020/wordml/sdtdatahash" xmlns:w16sdtfl="http://schemas.microsoft.com/office/word/2024/wordml/sdtformatlock" xmlns:w16se="http://schemas.microsoft.com/office/word/2015/wordml/symex" xmlns:wpg="http://schemas.microsoft.com/office/word/2010/wordprocessingGroup" xmlns:wpi="http://schemas.microsoft.com/office/word/2010/wordprocessingInk" xmlns:wne="http://schemas.microsoft.com/office/word/2006/wordml" xmlns:wps="http://schemas.microsoft.com/office/word/2010/wordprocessingShape" mc:Ignorable="w14 w15 w16se w16cid w16 w16cex w16sdtdh w16sdtfl w16du wp14">
   <w:p>
     <w:pPr>
       <w:pStyle w:val="Rodap"/>
@@ -2660,7 +2745,7 @@
 </file>
 
 <file path=word/footer3.xml><?xml version="1.0" encoding="utf-8"?>
-<w:ftr xmlns:wpc="http://schemas.microsoft.com/office/word/2010/wordprocessingCanvas" xmlns:cx="http://schemas.microsoft.com/office/drawing/2014/chartex" xmlns:mc="http://schemas.openxmlformats.org/markup-compatibility/2006" xmlns:o="urn:schemas-microsoft-com:office:office" xmlns:r="http://schemas.openxmlformats.org/officeDocument/2006/relationships" xmlns:m="http://schemas.openxmlformats.org/officeDocument/2006/math" xmlns:v="urn:schemas-microsoft-com:vml" xmlns:wp14="http://schemas.microsoft.com/office/word/2010/wordprocessingDrawing" xmlns:wp="http://schemas.openxmlformats.org/drawingml/2006/wordprocessingDrawing" xmlns:w10="urn:schemas-microsoft-com:office:word" xmlns:w="http://schemas.openxmlformats.org/wordprocessingml/2006/main" xmlns:w14="http://schemas.microsoft.com/office/word/2010/wordml" xmlns:w15="http://schemas.microsoft.com/office/word/2012/wordml" xmlns:w16se="http://schemas.microsoft.com/office/word/2015/wordml/symex" xmlns:wpg="http://schemas.microsoft.com/office/word/2010/wordprocessingGroup" xmlns:wpi="http://schemas.microsoft.com/office/word/2010/wordprocessingInk" xmlns:wne="http://schemas.microsoft.com/office/word/2006/wordml" xmlns:wps="http://schemas.microsoft.com/office/word/2010/wordprocessingShape" mc:Ignorable="w14 w15 w16se wp14">
+<w:ftr xmlns:wpc="http://schemas.microsoft.com/office/word/2010/wordprocessingCanvas" xmlns:cx="http://schemas.microsoft.com/office/drawing/2014/chartex" xmlns:cx1="http://schemas.microsoft.com/office/drawing/2015/9/8/chartex" xmlns:cx2="http://schemas.microsoft.com/office/drawing/2015/10/21/chartex" xmlns:cx3="http://schemas.microsoft.com/office/drawing/2016/5/9/chartex" xmlns:cx4="http://schemas.microsoft.com/office/drawing/2016/5/10/chartex" xmlns:cx5="http://schemas.microsoft.com/office/drawing/2016/5/11/chartex" xmlns:cx6="http://schemas.microsoft.com/office/drawing/2016/5/12/chartex" xmlns:cx7="http://schemas.microsoft.com/office/drawing/2016/5/13/chartex" xmlns:cx8="http://schemas.microsoft.com/office/drawing/2016/5/14/chartex" xmlns:mc="http://schemas.openxmlformats.org/markup-compatibility/2006" xmlns:aink="http://schemas.microsoft.com/office/drawing/2016/ink" xmlns:am3d="http://schemas.microsoft.com/office/drawing/2017/model3d" xmlns:o="urn:schemas-microsoft-com:office:office" xmlns:oel="http://schemas.microsoft.com/office/2019/extlst" xmlns:r="http://schemas.openxmlformats.org/officeDocument/2006/relationships" xmlns:m="http://schemas.openxmlformats.org/officeDocument/2006/math" xmlns:v="urn:schemas-microsoft-com:vml" xmlns:wp14="http://schemas.microsoft.com/office/word/2010/wordprocessingDrawing" xmlns:wp="http://schemas.openxmlformats.org/drawingml/2006/wordprocessingDrawing" xmlns:w10="urn:schemas-microsoft-com:office:word" xmlns:w="http://schemas.openxmlformats.org/wordprocessingml/2006/main" xmlns:w14="http://schemas.microsoft.com/office/word/2010/wordml" xmlns:w15="http://schemas.microsoft.com/office/word/2012/wordml" xmlns:w16cex="http://schemas.microsoft.com/office/word/2018/wordml/cex" xmlns:w16cid="http://schemas.microsoft.com/office/word/2016/wordml/cid" xmlns:w16="http://schemas.microsoft.com/office/word/2018/wordml" xmlns:w16du="http://schemas.microsoft.com/office/word/2023/wordml/word16du" xmlns:w16sdtdh="http://schemas.microsoft.com/office/word/2020/wordml/sdtdatahash" xmlns:w16sdtfl="http://schemas.microsoft.com/office/word/2024/wordml/sdtformatlock" xmlns:w16se="http://schemas.microsoft.com/office/word/2015/wordml/symex" xmlns:wpg="http://schemas.microsoft.com/office/word/2010/wordprocessingGroup" xmlns:wpi="http://schemas.microsoft.com/office/word/2010/wordprocessingInk" xmlns:wne="http://schemas.microsoft.com/office/word/2006/wordml" xmlns:wps="http://schemas.microsoft.com/office/word/2010/wordprocessingShape" mc:Ignorable="w14 w15 w16se w16cid w16 w16cex w16sdtdh w16sdtfl w16du wp14">
   <w:p>
     <w:pPr>
       <w:pStyle w:val="Rodap"/>
@@ -2719,7 +2804,15 @@
             <w:pStyle w:val="Rodap"/>
           </w:pPr>
           <w:r>
-            <w:t>ITQ- X.X-XX.XX – Nome da ITQ</w:t>
+            <w:t>ITQ- X.X-</w:t>
+          </w:r>
+          <w:proofErr w:type="gramStart"/>
+          <w:r>
+            <w:t>XX.XX</w:t>
+          </w:r>
+          <w:proofErr w:type="gramEnd"/>
+          <w:r>
+            <w:t xml:space="preserve"> – Nome da ITQ</w:t>
           </w:r>
         </w:p>
       </w:tc>
@@ -2801,7 +2894,7 @@
 </file>
 
 <file path=word/footer4.xml><?xml version="1.0" encoding="utf-8"?>
-<w:ftr xmlns:wpc="http://schemas.microsoft.com/office/word/2010/wordprocessingCanvas" xmlns:cx="http://schemas.microsoft.com/office/drawing/2014/chartex" xmlns:mc="http://schemas.openxmlformats.org/markup-compatibility/2006" xmlns:o="urn:schemas-microsoft-com:office:office" xmlns:r="http://schemas.openxmlformats.org/officeDocument/2006/relationships" xmlns:m="http://schemas.openxmlformats.org/officeDocument/2006/math" xmlns:v="urn:schemas-microsoft-com:vml" xmlns:wp14="http://schemas.microsoft.com/office/word/2010/wordprocessingDrawing" xmlns:wp="http://schemas.openxmlformats.org/drawingml/2006/wordprocessingDrawing" xmlns:w10="urn:schemas-microsoft-com:office:word" xmlns:w="http://schemas.openxmlformats.org/wordprocessingml/2006/main" xmlns:w14="http://schemas.microsoft.com/office/word/2010/wordml" xmlns:w15="http://schemas.microsoft.com/office/word/2012/wordml" xmlns:w16se="http://schemas.microsoft.com/office/word/2015/wordml/symex" xmlns:wpg="http://schemas.microsoft.com/office/word/2010/wordprocessingGroup" xmlns:wpi="http://schemas.microsoft.com/office/word/2010/wordprocessingInk" xmlns:wne="http://schemas.microsoft.com/office/word/2006/wordml" xmlns:wps="http://schemas.microsoft.com/office/word/2010/wordprocessingShape" mc:Ignorable="w14 w15 w16se wp14">
+<w:ftr xmlns:wpc="http://schemas.microsoft.com/office/word/2010/wordprocessingCanvas" xmlns:cx="http://schemas.microsoft.com/office/drawing/2014/chartex" xmlns:cx1="http://schemas.microsoft.com/office/drawing/2015/9/8/chartex" xmlns:cx2="http://schemas.microsoft.com/office/drawing/2015/10/21/chartex" xmlns:cx3="http://schemas.microsoft.com/office/drawing/2016/5/9/chartex" xmlns:cx4="http://schemas.microsoft.com/office/drawing/2016/5/10/chartex" xmlns:cx5="http://schemas.microsoft.com/office/drawing/2016/5/11/chartex" xmlns:cx6="http://schemas.microsoft.com/office/drawing/2016/5/12/chartex" xmlns:cx7="http://schemas.microsoft.com/office/drawing/2016/5/13/chartex" xmlns:cx8="http://schemas.microsoft.com/office/drawing/2016/5/14/chartex" xmlns:mc="http://schemas.openxmlformats.org/markup-compatibility/2006" xmlns:aink="http://schemas.microsoft.com/office/drawing/2016/ink" xmlns:am3d="http://schemas.microsoft.com/office/drawing/2017/model3d" xmlns:o="urn:schemas-microsoft-com:office:office" xmlns:oel="http://schemas.microsoft.com/office/2019/extlst" xmlns:r="http://schemas.openxmlformats.org/officeDocument/2006/relationships" xmlns:m="http://schemas.openxmlformats.org/officeDocument/2006/math" xmlns:v="urn:schemas-microsoft-com:vml" xmlns:wp14="http://schemas.microsoft.com/office/word/2010/wordprocessingDrawing" xmlns:wp="http://schemas.openxmlformats.org/drawingml/2006/wordprocessingDrawing" xmlns:w10="urn:schemas-microsoft-com:office:word" xmlns:w="http://schemas.openxmlformats.org/wordprocessingml/2006/main" xmlns:w14="http://schemas.microsoft.com/office/word/2010/wordml" xmlns:w15="http://schemas.microsoft.com/office/word/2012/wordml" xmlns:w16cex="http://schemas.microsoft.com/office/word/2018/wordml/cex" xmlns:w16cid="http://schemas.microsoft.com/office/word/2016/wordml/cid" xmlns:w16="http://schemas.microsoft.com/office/word/2018/wordml" xmlns:w16du="http://schemas.microsoft.com/office/word/2023/wordml/word16du" xmlns:w16sdtdh="http://schemas.microsoft.com/office/word/2020/wordml/sdtdatahash" xmlns:w16sdtfl="http://schemas.microsoft.com/office/word/2024/wordml/sdtformatlock" xmlns:w16se="http://schemas.microsoft.com/office/word/2015/wordml/symex" xmlns:wpg="http://schemas.microsoft.com/office/word/2010/wordprocessingGroup" xmlns:wpi="http://schemas.microsoft.com/office/word/2010/wordprocessingInk" xmlns:wne="http://schemas.microsoft.com/office/word/2006/wordml" xmlns:wps="http://schemas.microsoft.com/office/word/2010/wordprocessingShape" mc:Ignorable="w14 w15 w16se w16cid w16 w16cex w16sdtdh w16sdtfl w16du wp14">
   <w:p>
     <w:pPr>
       <w:pStyle w:val="Rodap"/>
@@ -2849,7 +2942,6 @@
               <w:dataBinding w:prefixMappings="xmlns:ns0='http://schemas.openxmlformats.org/officeDocument/2006/extended-properties' " w:xpath="/ns0:Properties[1]/ns0:Manager[1]" w:storeItemID="{6668398D-A668-4E3E-A5EB-62B293D839F1}"/>
               <w:text/>
             </w:sdtPr>
-            <w:sdtEndPr/>
             <w:sdtContent>
               <w:r>
                 <w:t>&lt;LFS</w:t>
@@ -2879,13 +2971,9 @@
               <w:dataBinding w:prefixMappings="xmlns:ns0='http://purl.org/dc/elements/1.1/' xmlns:ns1='http://schemas.openxmlformats.org/package/2006/metadata/core-properties' " w:xpath="/ns1:coreProperties[1]/ns0:subject[1]" w:storeItemID="{6C3C8BC8-F283-45AE-878A-BAB7291924A1}"/>
               <w:text/>
             </w:sdtPr>
-            <w:sdtEndPr/>
             <w:sdtContent>
               <w:r>
-                <w:rPr>
-                  <w:lang w:val="pt-BR"/>
-                </w:rPr>
-                <w:t>Versão &lt;1.2&gt;</w:t>
+                <w:t>Versão &lt;1.3&gt;</w:t>
               </w:r>
             </w:sdtContent>
           </w:sdt>
@@ -2973,8 +3061,13 @@
     <w:pPr>
       <w:jc w:val="right"/>
     </w:pPr>
+    <w:proofErr w:type="spellStart"/>
     <w:r>
-      <w:t xml:space="preserve">vs: </w:t>
+      <w:t>vs</w:t>
+    </w:r>
+    <w:proofErr w:type="spellEnd"/>
+    <w:r>
+      <w:t xml:space="preserve">: </w:t>
     </w:r>
     <w:fldSimple w:instr="DOCPROPERTY  &quot;Versão Modelo&quot;  \* MERGEFORMAT">
       <w:r>
@@ -2986,7 +3079,7 @@
 </file>
 
 <file path=word/footnotes.xml><?xml version="1.0" encoding="utf-8"?>
-<w:footnotes xmlns:wpc="http://schemas.microsoft.com/office/word/2010/wordprocessingCanvas" xmlns:cx="http://schemas.microsoft.com/office/drawing/2014/chartex" xmlns:mc="http://schemas.openxmlformats.org/markup-compatibility/2006" xmlns:o="urn:schemas-microsoft-com:office:office" xmlns:r="http://schemas.openxmlformats.org/officeDocument/2006/relationships" xmlns:m="http://schemas.openxmlformats.org/officeDocument/2006/math" xmlns:v="urn:schemas-microsoft-com:vml" xmlns:wp14="http://schemas.microsoft.com/office/word/2010/wordprocessingDrawing" xmlns:wp="http://schemas.openxmlformats.org/drawingml/2006/wordprocessingDrawing" xmlns:w10="urn:schemas-microsoft-com:office:word" xmlns:w="http://schemas.openxmlformats.org/wordprocessingml/2006/main" xmlns:w14="http://schemas.microsoft.com/office/word/2010/wordml" xmlns:w15="http://schemas.microsoft.com/office/word/2012/wordml" xmlns:w16se="http://schemas.microsoft.com/office/word/2015/wordml/symex" xmlns:wpg="http://schemas.microsoft.com/office/word/2010/wordprocessingGroup" xmlns:wpi="http://schemas.microsoft.com/office/word/2010/wordprocessingInk" xmlns:wne="http://schemas.microsoft.com/office/word/2006/wordml" xmlns:wps="http://schemas.microsoft.com/office/word/2010/wordprocessingShape" mc:Ignorable="w14 w15 w16se wp14">
+<w:footnotes xmlns:wpc="http://schemas.microsoft.com/office/word/2010/wordprocessingCanvas" xmlns:cx="http://schemas.microsoft.com/office/drawing/2014/chartex" xmlns:cx1="http://schemas.microsoft.com/office/drawing/2015/9/8/chartex" xmlns:cx2="http://schemas.microsoft.com/office/drawing/2015/10/21/chartex" xmlns:cx3="http://schemas.microsoft.com/office/drawing/2016/5/9/chartex" xmlns:cx4="http://schemas.microsoft.com/office/drawing/2016/5/10/chartex" xmlns:cx5="http://schemas.microsoft.com/office/drawing/2016/5/11/chartex" xmlns:cx6="http://schemas.microsoft.com/office/drawing/2016/5/12/chartex" xmlns:cx7="http://schemas.microsoft.com/office/drawing/2016/5/13/chartex" xmlns:cx8="http://schemas.microsoft.com/office/drawing/2016/5/14/chartex" xmlns:mc="http://schemas.openxmlformats.org/markup-compatibility/2006" xmlns:aink="http://schemas.microsoft.com/office/drawing/2016/ink" xmlns:am3d="http://schemas.microsoft.com/office/drawing/2017/model3d" xmlns:o="urn:schemas-microsoft-com:office:office" xmlns:oel="http://schemas.microsoft.com/office/2019/extlst" xmlns:r="http://schemas.openxmlformats.org/officeDocument/2006/relationships" xmlns:m="http://schemas.openxmlformats.org/officeDocument/2006/math" xmlns:v="urn:schemas-microsoft-com:vml" xmlns:wp14="http://schemas.microsoft.com/office/word/2010/wordprocessingDrawing" xmlns:wp="http://schemas.openxmlformats.org/drawingml/2006/wordprocessingDrawing" xmlns:w10="urn:schemas-microsoft-com:office:word" xmlns:w="http://schemas.openxmlformats.org/wordprocessingml/2006/main" xmlns:w14="http://schemas.microsoft.com/office/word/2010/wordml" xmlns:w15="http://schemas.microsoft.com/office/word/2012/wordml" xmlns:w16cex="http://schemas.microsoft.com/office/word/2018/wordml/cex" xmlns:w16cid="http://schemas.microsoft.com/office/word/2016/wordml/cid" xmlns:w16="http://schemas.microsoft.com/office/word/2018/wordml" xmlns:w16du="http://schemas.microsoft.com/office/word/2023/wordml/word16du" xmlns:w16sdtdh="http://schemas.microsoft.com/office/word/2020/wordml/sdtdatahash" xmlns:w16sdtfl="http://schemas.microsoft.com/office/word/2024/wordml/sdtformatlock" xmlns:w16se="http://schemas.microsoft.com/office/word/2015/wordml/symex" xmlns:wpg="http://schemas.microsoft.com/office/word/2010/wordprocessingGroup" xmlns:wpi="http://schemas.microsoft.com/office/word/2010/wordprocessingInk" xmlns:wne="http://schemas.microsoft.com/office/word/2006/wordml" xmlns:wps="http://schemas.microsoft.com/office/word/2010/wordprocessingShape" mc:Ignorable="w14 w15 w16se w16cid w16 w16cex w16sdtdh w16sdtfl w16du wp14">
   <w:footnote w:type="separator" w:id="-1">
     <w:p>
       <w:r>
@@ -3005,7 +3098,7 @@
 </file>
 
 <file path=word/header1.xml><?xml version="1.0" encoding="utf-8"?>
-<w:hdr xmlns:wpc="http://schemas.microsoft.com/office/word/2010/wordprocessingCanvas" xmlns:cx="http://schemas.microsoft.com/office/drawing/2014/chartex" xmlns:mc="http://schemas.openxmlformats.org/markup-compatibility/2006" xmlns:o="urn:schemas-microsoft-com:office:office" xmlns:r="http://schemas.openxmlformats.org/officeDocument/2006/relationships" xmlns:m="http://schemas.openxmlformats.org/officeDocument/2006/math" xmlns:v="urn:schemas-microsoft-com:vml" xmlns:wp14="http://schemas.microsoft.com/office/word/2010/wordprocessingDrawing" xmlns:wp="http://schemas.openxmlformats.org/drawingml/2006/wordprocessingDrawing" xmlns:w10="urn:schemas-microsoft-com:office:word" xmlns:w="http://schemas.openxmlformats.org/wordprocessingml/2006/main" xmlns:w14="http://schemas.microsoft.com/office/word/2010/wordml" xmlns:w15="http://schemas.microsoft.com/office/word/2012/wordml" xmlns:w16se="http://schemas.microsoft.com/office/word/2015/wordml/symex" xmlns:wpg="http://schemas.microsoft.com/office/word/2010/wordprocessingGroup" xmlns:wpi="http://schemas.microsoft.com/office/word/2010/wordprocessingInk" xmlns:wne="http://schemas.microsoft.com/office/word/2006/wordml" xmlns:wps="http://schemas.microsoft.com/office/word/2010/wordprocessingShape" mc:Ignorable="w14 w15 w16se wp14">
+<w:hdr xmlns:wpc="http://schemas.microsoft.com/office/word/2010/wordprocessingCanvas" xmlns:cx="http://schemas.microsoft.com/office/drawing/2014/chartex" xmlns:cx1="http://schemas.microsoft.com/office/drawing/2015/9/8/chartex" xmlns:cx2="http://schemas.microsoft.com/office/drawing/2015/10/21/chartex" xmlns:cx3="http://schemas.microsoft.com/office/drawing/2016/5/9/chartex" xmlns:cx4="http://schemas.microsoft.com/office/drawing/2016/5/10/chartex" xmlns:cx5="http://schemas.microsoft.com/office/drawing/2016/5/11/chartex" xmlns:cx6="http://schemas.microsoft.com/office/drawing/2016/5/12/chartex" xmlns:cx7="http://schemas.microsoft.com/office/drawing/2016/5/13/chartex" xmlns:cx8="http://schemas.microsoft.com/office/drawing/2016/5/14/chartex" xmlns:mc="http://schemas.openxmlformats.org/markup-compatibility/2006" xmlns:aink="http://schemas.microsoft.com/office/drawing/2016/ink" xmlns:am3d="http://schemas.microsoft.com/office/drawing/2017/model3d" xmlns:o="urn:schemas-microsoft-com:office:office" xmlns:oel="http://schemas.microsoft.com/office/2019/extlst" xmlns:r="http://schemas.openxmlformats.org/officeDocument/2006/relationships" xmlns:m="http://schemas.openxmlformats.org/officeDocument/2006/math" xmlns:v="urn:schemas-microsoft-com:vml" xmlns:wp14="http://schemas.microsoft.com/office/word/2010/wordprocessingDrawing" xmlns:wp="http://schemas.openxmlformats.org/drawingml/2006/wordprocessingDrawing" xmlns:w10="urn:schemas-microsoft-com:office:word" xmlns:w="http://schemas.openxmlformats.org/wordprocessingml/2006/main" xmlns:w14="http://schemas.microsoft.com/office/word/2010/wordml" xmlns:w15="http://schemas.microsoft.com/office/word/2012/wordml" xmlns:w16cex="http://schemas.microsoft.com/office/word/2018/wordml/cex" xmlns:w16cid="http://schemas.microsoft.com/office/word/2016/wordml/cid" xmlns:w16="http://schemas.microsoft.com/office/word/2018/wordml" xmlns:w16du="http://schemas.microsoft.com/office/word/2023/wordml/word16du" xmlns:w16sdtdh="http://schemas.microsoft.com/office/word/2020/wordml/sdtdatahash" xmlns:w16sdtfl="http://schemas.microsoft.com/office/word/2024/wordml/sdtformatlock" xmlns:w16se="http://schemas.microsoft.com/office/word/2015/wordml/symex" xmlns:wpg="http://schemas.microsoft.com/office/word/2010/wordprocessingGroup" xmlns:wpi="http://schemas.microsoft.com/office/word/2010/wordprocessingInk" xmlns:wne="http://schemas.microsoft.com/office/word/2006/wordml" xmlns:wps="http://schemas.microsoft.com/office/word/2010/wordprocessingShape" mc:Ignorable="w14 w15 w16se w16cid w16 w16cex w16sdtdh w16sdtfl w16du wp14">
   <w:p>
     <w:pPr>
       <w:pStyle w:val="Cabealho"/>
@@ -3015,7 +3108,7 @@
 </file>
 
 <file path=word/header2.xml><?xml version="1.0" encoding="utf-8"?>
-<w:hdr xmlns:wpc="http://schemas.microsoft.com/office/word/2010/wordprocessingCanvas" xmlns:cx="http://schemas.microsoft.com/office/drawing/2014/chartex" xmlns:mc="http://schemas.openxmlformats.org/markup-compatibility/2006" xmlns:o="urn:schemas-microsoft-com:office:office" xmlns:r="http://schemas.openxmlformats.org/officeDocument/2006/relationships" xmlns:m="http://schemas.openxmlformats.org/officeDocument/2006/math" xmlns:v="urn:schemas-microsoft-com:vml" xmlns:wp14="http://schemas.microsoft.com/office/word/2010/wordprocessingDrawing" xmlns:wp="http://schemas.openxmlformats.org/drawingml/2006/wordprocessingDrawing" xmlns:w10="urn:schemas-microsoft-com:office:word" xmlns:w="http://schemas.openxmlformats.org/wordprocessingml/2006/main" xmlns:w14="http://schemas.microsoft.com/office/word/2010/wordml" xmlns:w15="http://schemas.microsoft.com/office/word/2012/wordml" xmlns:w16se="http://schemas.microsoft.com/office/word/2015/wordml/symex" xmlns:wpg="http://schemas.microsoft.com/office/word/2010/wordprocessingGroup" xmlns:wpi="http://schemas.microsoft.com/office/word/2010/wordprocessingInk" xmlns:wne="http://schemas.microsoft.com/office/word/2006/wordml" xmlns:wps="http://schemas.microsoft.com/office/word/2010/wordprocessingShape" mc:Ignorable="w14 w15 w16se wp14">
+<w:hdr xmlns:wpc="http://schemas.microsoft.com/office/word/2010/wordprocessingCanvas" xmlns:cx="http://schemas.microsoft.com/office/drawing/2014/chartex" xmlns:cx1="http://schemas.microsoft.com/office/drawing/2015/9/8/chartex" xmlns:cx2="http://schemas.microsoft.com/office/drawing/2015/10/21/chartex" xmlns:cx3="http://schemas.microsoft.com/office/drawing/2016/5/9/chartex" xmlns:cx4="http://schemas.microsoft.com/office/drawing/2016/5/10/chartex" xmlns:cx5="http://schemas.microsoft.com/office/drawing/2016/5/11/chartex" xmlns:cx6="http://schemas.microsoft.com/office/drawing/2016/5/12/chartex" xmlns:cx7="http://schemas.microsoft.com/office/drawing/2016/5/13/chartex" xmlns:cx8="http://schemas.microsoft.com/office/drawing/2016/5/14/chartex" xmlns:mc="http://schemas.openxmlformats.org/markup-compatibility/2006" xmlns:aink="http://schemas.microsoft.com/office/drawing/2016/ink" xmlns:am3d="http://schemas.microsoft.com/office/drawing/2017/model3d" xmlns:o="urn:schemas-microsoft-com:office:office" xmlns:oel="http://schemas.microsoft.com/office/2019/extlst" xmlns:r="http://schemas.openxmlformats.org/officeDocument/2006/relationships" xmlns:m="http://schemas.openxmlformats.org/officeDocument/2006/math" xmlns:v="urn:schemas-microsoft-com:vml" xmlns:wp14="http://schemas.microsoft.com/office/word/2010/wordprocessingDrawing" xmlns:wp="http://schemas.openxmlformats.org/drawingml/2006/wordprocessingDrawing" xmlns:w10="urn:schemas-microsoft-com:office:word" xmlns:w="http://schemas.openxmlformats.org/wordprocessingml/2006/main" xmlns:w14="http://schemas.microsoft.com/office/word/2010/wordml" xmlns:w15="http://schemas.microsoft.com/office/word/2012/wordml" xmlns:w16cex="http://schemas.microsoft.com/office/word/2018/wordml/cex" xmlns:w16cid="http://schemas.microsoft.com/office/word/2016/wordml/cid" xmlns:w16="http://schemas.microsoft.com/office/word/2018/wordml" xmlns:w16du="http://schemas.microsoft.com/office/word/2023/wordml/word16du" xmlns:w16sdtdh="http://schemas.microsoft.com/office/word/2020/wordml/sdtdatahash" xmlns:w16sdtfl="http://schemas.microsoft.com/office/word/2024/wordml/sdtformatlock" xmlns:w16se="http://schemas.microsoft.com/office/word/2015/wordml/symex" xmlns:wpg="http://schemas.microsoft.com/office/word/2010/wordprocessingGroup" xmlns:wpi="http://schemas.microsoft.com/office/word/2010/wordprocessingInk" xmlns:wne="http://schemas.microsoft.com/office/word/2006/wordml" xmlns:wps="http://schemas.microsoft.com/office/word/2010/wordprocessingShape" mc:Ignorable="w14 w15 w16se w16cid w16 w16cex w16sdtdh w16sdtfl w16du wp14">
   <w:p>
     <w:pPr>
       <w:pStyle w:val="Cabealho"/>
@@ -3025,7 +3118,7 @@
 </file>
 
 <file path=word/header3.xml><?xml version="1.0" encoding="utf-8"?>
-<w:hdr xmlns:wpc="http://schemas.microsoft.com/office/word/2010/wordprocessingCanvas" xmlns:cx="http://schemas.microsoft.com/office/drawing/2014/chartex" xmlns:mc="http://schemas.openxmlformats.org/markup-compatibility/2006" xmlns:o="urn:schemas-microsoft-com:office:office" xmlns:r="http://schemas.openxmlformats.org/officeDocument/2006/relationships" xmlns:m="http://schemas.openxmlformats.org/officeDocument/2006/math" xmlns:v="urn:schemas-microsoft-com:vml" xmlns:wp14="http://schemas.microsoft.com/office/word/2010/wordprocessingDrawing" xmlns:wp="http://schemas.openxmlformats.org/drawingml/2006/wordprocessingDrawing" xmlns:w10="urn:schemas-microsoft-com:office:word" xmlns:w="http://schemas.openxmlformats.org/wordprocessingml/2006/main" xmlns:w14="http://schemas.microsoft.com/office/word/2010/wordml" xmlns:w15="http://schemas.microsoft.com/office/word/2012/wordml" xmlns:w16se="http://schemas.microsoft.com/office/word/2015/wordml/symex" xmlns:wpg="http://schemas.microsoft.com/office/word/2010/wordprocessingGroup" xmlns:wpi="http://schemas.microsoft.com/office/word/2010/wordprocessingInk" xmlns:wne="http://schemas.microsoft.com/office/word/2006/wordml" xmlns:wps="http://schemas.microsoft.com/office/word/2010/wordprocessingShape" mc:Ignorable="w14 w15 w16se wp14">
+<w:hdr xmlns:wpc="http://schemas.microsoft.com/office/word/2010/wordprocessingCanvas" xmlns:cx="http://schemas.microsoft.com/office/drawing/2014/chartex" xmlns:cx1="http://schemas.microsoft.com/office/drawing/2015/9/8/chartex" xmlns:cx2="http://schemas.microsoft.com/office/drawing/2015/10/21/chartex" xmlns:cx3="http://schemas.microsoft.com/office/drawing/2016/5/9/chartex" xmlns:cx4="http://schemas.microsoft.com/office/drawing/2016/5/10/chartex" xmlns:cx5="http://schemas.microsoft.com/office/drawing/2016/5/11/chartex" xmlns:cx6="http://schemas.microsoft.com/office/drawing/2016/5/12/chartex" xmlns:cx7="http://schemas.microsoft.com/office/drawing/2016/5/13/chartex" xmlns:cx8="http://schemas.microsoft.com/office/drawing/2016/5/14/chartex" xmlns:mc="http://schemas.openxmlformats.org/markup-compatibility/2006" xmlns:aink="http://schemas.microsoft.com/office/drawing/2016/ink" xmlns:am3d="http://schemas.microsoft.com/office/drawing/2017/model3d" xmlns:o="urn:schemas-microsoft-com:office:office" xmlns:oel="http://schemas.microsoft.com/office/2019/extlst" xmlns:r="http://schemas.openxmlformats.org/officeDocument/2006/relationships" xmlns:m="http://schemas.openxmlformats.org/officeDocument/2006/math" xmlns:v="urn:schemas-microsoft-com:vml" xmlns:wp14="http://schemas.microsoft.com/office/word/2010/wordprocessingDrawing" xmlns:wp="http://schemas.openxmlformats.org/drawingml/2006/wordprocessingDrawing" xmlns:w10="urn:schemas-microsoft-com:office:word" xmlns:w="http://schemas.openxmlformats.org/wordprocessingml/2006/main" xmlns:w14="http://schemas.microsoft.com/office/word/2010/wordml" xmlns:w15="http://schemas.microsoft.com/office/word/2012/wordml" xmlns:w16cex="http://schemas.microsoft.com/office/word/2018/wordml/cex" xmlns:w16cid="http://schemas.microsoft.com/office/word/2016/wordml/cid" xmlns:w16="http://schemas.microsoft.com/office/word/2018/wordml" xmlns:w16du="http://schemas.microsoft.com/office/word/2023/wordml/word16du" xmlns:w16sdtdh="http://schemas.microsoft.com/office/word/2020/wordml/sdtdatahash" xmlns:w16sdtfl="http://schemas.microsoft.com/office/word/2024/wordml/sdtformatlock" xmlns:w16se="http://schemas.microsoft.com/office/word/2015/wordml/symex" xmlns:wpg="http://schemas.microsoft.com/office/word/2010/wordprocessingGroup" xmlns:wpi="http://schemas.microsoft.com/office/word/2010/wordprocessingInk" xmlns:wne="http://schemas.microsoft.com/office/word/2006/wordml" xmlns:wps="http://schemas.microsoft.com/office/word/2010/wordprocessingShape" mc:Ignorable="w14 w15 w16se w16cid w16 w16cex w16sdtdh w16sdtfl w16du wp14">
   <w:tbl>
     <w:tblPr>
       <w:tblW w:w="9720" w:type="dxa"/>
@@ -3090,11 +3183,19 @@
               <w:lang w:val="pt-PT"/>
             </w:rPr>
           </w:pPr>
+          <w:proofErr w:type="spellStart"/>
           <w:r>
             <w:rPr>
               <w:bCs/>
             </w:rPr>
-            <w:t>Nomde do MF</w:t>
+            <w:t>Nomde</w:t>
+          </w:r>
+          <w:proofErr w:type="spellEnd"/>
+          <w:r>
+            <w:rPr>
+              <w:bCs/>
+            </w:rPr>
+            <w:t xml:space="preserve"> do MF</w:t>
           </w:r>
         </w:p>
       </w:tc>
@@ -3138,7 +3239,7 @@
               <v:shape id="_x0000_i1025" type="#_x0000_t75" style="width:60.75pt;height:34.5pt">
                 <v:imagedata r:id="rId1" o:title=""/>
               </v:shape>
-              <o:OLEObject Type="Embed" ProgID="Word.Picture.8" ShapeID="_x0000_i1025" DrawAspect="Content" ObjectID="_1821507241" r:id="rId2"/>
+              <o:OLEObject Type="Embed" ProgID="Word.Picture.8" ShapeID="_x0000_i1025" DrawAspect="Content" ObjectID="_1826730768" r:id="rId2"/>
             </w:object>
           </w:r>
         </w:p>
@@ -3154,7 +3255,7 @@
 </file>
 
 <file path=word/header4.xml><?xml version="1.0" encoding="utf-8"?>
-<w:hdr xmlns:wpc="http://schemas.microsoft.com/office/word/2010/wordprocessingCanvas" xmlns:cx="http://schemas.microsoft.com/office/drawing/2014/chartex" xmlns:mc="http://schemas.openxmlformats.org/markup-compatibility/2006" xmlns:o="urn:schemas-microsoft-com:office:office" xmlns:r="http://schemas.openxmlformats.org/officeDocument/2006/relationships" xmlns:m="http://schemas.openxmlformats.org/officeDocument/2006/math" xmlns:v="urn:schemas-microsoft-com:vml" xmlns:wp14="http://schemas.microsoft.com/office/word/2010/wordprocessingDrawing" xmlns:wp="http://schemas.openxmlformats.org/drawingml/2006/wordprocessingDrawing" xmlns:w10="urn:schemas-microsoft-com:office:word" xmlns:w="http://schemas.openxmlformats.org/wordprocessingml/2006/main" xmlns:w14="http://schemas.microsoft.com/office/word/2010/wordml" xmlns:w15="http://schemas.microsoft.com/office/word/2012/wordml" xmlns:w16se="http://schemas.microsoft.com/office/word/2015/wordml/symex" xmlns:wpg="http://schemas.microsoft.com/office/word/2010/wordprocessingGroup" xmlns:wpi="http://schemas.microsoft.com/office/word/2010/wordprocessingInk" xmlns:wne="http://schemas.microsoft.com/office/word/2006/wordml" xmlns:wps="http://schemas.microsoft.com/office/word/2010/wordprocessingShape" mc:Ignorable="w14 w15 w16se wp14">
+<w:hdr xmlns:wpc="http://schemas.microsoft.com/office/word/2010/wordprocessingCanvas" xmlns:cx="http://schemas.microsoft.com/office/drawing/2014/chartex" xmlns:cx1="http://schemas.microsoft.com/office/drawing/2015/9/8/chartex" xmlns:cx2="http://schemas.microsoft.com/office/drawing/2015/10/21/chartex" xmlns:cx3="http://schemas.microsoft.com/office/drawing/2016/5/9/chartex" xmlns:cx4="http://schemas.microsoft.com/office/drawing/2016/5/10/chartex" xmlns:cx5="http://schemas.microsoft.com/office/drawing/2016/5/11/chartex" xmlns:cx6="http://schemas.microsoft.com/office/drawing/2016/5/12/chartex" xmlns:cx7="http://schemas.microsoft.com/office/drawing/2016/5/13/chartex" xmlns:cx8="http://schemas.microsoft.com/office/drawing/2016/5/14/chartex" xmlns:mc="http://schemas.openxmlformats.org/markup-compatibility/2006" xmlns:aink="http://schemas.microsoft.com/office/drawing/2016/ink" xmlns:am3d="http://schemas.microsoft.com/office/drawing/2017/model3d" xmlns:o="urn:schemas-microsoft-com:office:office" xmlns:oel="http://schemas.microsoft.com/office/2019/extlst" xmlns:r="http://schemas.openxmlformats.org/officeDocument/2006/relationships" xmlns:m="http://schemas.openxmlformats.org/officeDocument/2006/math" xmlns:v="urn:schemas-microsoft-com:vml" xmlns:wp14="http://schemas.microsoft.com/office/word/2010/wordprocessingDrawing" xmlns:wp="http://schemas.openxmlformats.org/drawingml/2006/wordprocessingDrawing" xmlns:w10="urn:schemas-microsoft-com:office:word" xmlns:w="http://schemas.openxmlformats.org/wordprocessingml/2006/main" xmlns:w14="http://schemas.microsoft.com/office/word/2010/wordml" xmlns:w15="http://schemas.microsoft.com/office/word/2012/wordml" xmlns:w16cex="http://schemas.microsoft.com/office/word/2018/wordml/cex" xmlns:w16cid="http://schemas.microsoft.com/office/word/2016/wordml/cid" xmlns:w16="http://schemas.microsoft.com/office/word/2018/wordml" xmlns:w16du="http://schemas.microsoft.com/office/word/2023/wordml/word16du" xmlns:w16sdtdh="http://schemas.microsoft.com/office/word/2020/wordml/sdtdatahash" xmlns:w16sdtfl="http://schemas.microsoft.com/office/word/2024/wordml/sdtformatlock" xmlns:w16se="http://schemas.microsoft.com/office/word/2015/wordml/symex" xmlns:wpg="http://schemas.microsoft.com/office/word/2010/wordprocessingGroup" xmlns:wpi="http://schemas.microsoft.com/office/word/2010/wordprocessingInk" xmlns:wne="http://schemas.microsoft.com/office/word/2006/wordml" xmlns:wps="http://schemas.microsoft.com/office/word/2010/wordprocessingShape" mc:Ignorable="w14 w15 w16se w16cid w16 w16cex w16sdtdh w16sdtfl w16du wp14">
   <w:tbl>
     <w:tblPr>
       <w:tblW w:w="9720" w:type="dxa"/>
@@ -3213,7 +3314,6 @@
           <w:dataBinding w:prefixMappings="xmlns:ns0='http://purl.org/dc/elements/1.1/' xmlns:ns1='http://schemas.openxmlformats.org/package/2006/metadata/core-properties' " w:xpath="/ns1:coreProperties[1]/ns0:title[1]" w:storeItemID="{6C3C8BC8-F283-45AE-878A-BAB7291924A1}"/>
           <w:text/>
         </w:sdtPr>
-        <w:sdtEndPr/>
         <w:sdtContent>
           <w:tc>
             <w:tcPr>
@@ -3259,7 +3359,7 @@
 </file>
 
 <file path=word/numbering.xml><?xml version="1.0" encoding="utf-8"?>
-<w:numbering xmlns:wpc="http://schemas.microsoft.com/office/word/2010/wordprocessingCanvas" xmlns:cx="http://schemas.microsoft.com/office/drawing/2014/chartex" xmlns:mc="http://schemas.openxmlformats.org/markup-compatibility/2006" xmlns:o="urn:schemas-microsoft-com:office:office" xmlns:r="http://schemas.openxmlformats.org/officeDocument/2006/relationships" xmlns:m="http://schemas.openxmlformats.org/officeDocument/2006/math" xmlns:v="urn:schemas-microsoft-com:vml" xmlns:wp14="http://schemas.microsoft.com/office/word/2010/wordprocessingDrawing" xmlns:wp="http://schemas.openxmlformats.org/drawingml/2006/wordprocessingDrawing" xmlns:w10="urn:schemas-microsoft-com:office:word" xmlns:w="http://schemas.openxmlformats.org/wordprocessingml/2006/main" xmlns:w14="http://schemas.microsoft.com/office/word/2010/wordml" xmlns:w15="http://schemas.microsoft.com/office/word/2012/wordml" xmlns:w16se="http://schemas.microsoft.com/office/word/2015/wordml/symex" xmlns:wpg="http://schemas.microsoft.com/office/word/2010/wordprocessingGroup" xmlns:wpi="http://schemas.microsoft.com/office/word/2010/wordprocessingInk" xmlns:wne="http://schemas.microsoft.com/office/word/2006/wordml" xmlns:wps="http://schemas.microsoft.com/office/word/2010/wordprocessingShape" mc:Ignorable="w14 w15 w16se wp14">
+<w:numbering xmlns:wpc="http://schemas.microsoft.com/office/word/2010/wordprocessingCanvas" xmlns:cx="http://schemas.microsoft.com/office/drawing/2014/chartex" xmlns:cx1="http://schemas.microsoft.com/office/drawing/2015/9/8/chartex" xmlns:cx2="http://schemas.microsoft.com/office/drawing/2015/10/21/chartex" xmlns:cx3="http://schemas.microsoft.com/office/drawing/2016/5/9/chartex" xmlns:cx4="http://schemas.microsoft.com/office/drawing/2016/5/10/chartex" xmlns:cx5="http://schemas.microsoft.com/office/drawing/2016/5/11/chartex" xmlns:cx6="http://schemas.microsoft.com/office/drawing/2016/5/12/chartex" xmlns:cx7="http://schemas.microsoft.com/office/drawing/2016/5/13/chartex" xmlns:cx8="http://schemas.microsoft.com/office/drawing/2016/5/14/chartex" xmlns:mc="http://schemas.openxmlformats.org/markup-compatibility/2006" xmlns:aink="http://schemas.microsoft.com/office/drawing/2016/ink" xmlns:am3d="http://schemas.microsoft.com/office/drawing/2017/model3d" xmlns:o="urn:schemas-microsoft-com:office:office" xmlns:oel="http://schemas.microsoft.com/office/2019/extlst" xmlns:r="http://schemas.openxmlformats.org/officeDocument/2006/relationships" xmlns:m="http://schemas.openxmlformats.org/officeDocument/2006/math" xmlns:v="urn:schemas-microsoft-com:vml" xmlns:wp14="http://schemas.microsoft.com/office/word/2010/wordprocessingDrawing" xmlns:wp="http://schemas.openxmlformats.org/drawingml/2006/wordprocessingDrawing" xmlns:w10="urn:schemas-microsoft-com:office:word" xmlns:w="http://schemas.openxmlformats.org/wordprocessingml/2006/main" xmlns:w14="http://schemas.microsoft.com/office/word/2010/wordml" xmlns:w15="http://schemas.microsoft.com/office/word/2012/wordml" xmlns:w16cex="http://schemas.microsoft.com/office/word/2018/wordml/cex" xmlns:w16cid="http://schemas.microsoft.com/office/word/2016/wordml/cid" xmlns:w16="http://schemas.microsoft.com/office/word/2018/wordml" xmlns:w16du="http://schemas.microsoft.com/office/word/2023/wordml/word16du" xmlns:w16sdtdh="http://schemas.microsoft.com/office/word/2020/wordml/sdtdatahash" xmlns:w16sdtfl="http://schemas.microsoft.com/office/word/2024/wordml/sdtformatlock" xmlns:w16se="http://schemas.microsoft.com/office/word/2015/wordml/symex" xmlns:wpg="http://schemas.microsoft.com/office/word/2010/wordprocessingGroup" xmlns:wpi="http://schemas.microsoft.com/office/word/2010/wordprocessingInk" xmlns:wne="http://schemas.microsoft.com/office/word/2006/wordml" xmlns:wps="http://schemas.microsoft.com/office/word/2010/wordprocessingShape" mc:Ignorable="w14 w15 w16se w16cid w16 w16cex w16sdtdh w16sdtfl w16du wp14">
   <w:abstractNum w:abstractNumId="0" w15:restartNumberingAfterBreak="0">
     <w:nsid w:val="078A5CA1"/>
     <w:multiLevelType w:val="hybridMultilevel"/>
@@ -4610,58 +4710,58 @@
       </w:rPr>
     </w:lvl>
   </w:abstractNum>
-  <w:num w:numId="1">
+  <w:num w:numId="1" w16cid:durableId="128255418">
     <w:abstractNumId w:val="8"/>
   </w:num>
-  <w:num w:numId="2">
+  <w:num w:numId="2" w16cid:durableId="2063482132">
     <w:abstractNumId w:val="10"/>
   </w:num>
-  <w:num w:numId="3">
+  <w:num w:numId="3" w16cid:durableId="463162912">
     <w:abstractNumId w:val="10"/>
   </w:num>
-  <w:num w:numId="4">
+  <w:num w:numId="4" w16cid:durableId="540483467">
     <w:abstractNumId w:val="10"/>
   </w:num>
-  <w:num w:numId="5">
+  <w:num w:numId="5" w16cid:durableId="1029334791">
     <w:abstractNumId w:val="10"/>
   </w:num>
-  <w:num w:numId="6">
+  <w:num w:numId="6" w16cid:durableId="1520925090">
     <w:abstractNumId w:val="5"/>
   </w:num>
-  <w:num w:numId="7">
+  <w:num w:numId="7" w16cid:durableId="377323444">
     <w:abstractNumId w:val="10"/>
   </w:num>
-  <w:num w:numId="8">
+  <w:num w:numId="8" w16cid:durableId="367027244">
     <w:abstractNumId w:val="10"/>
   </w:num>
-  <w:num w:numId="9">
+  <w:num w:numId="9" w16cid:durableId="682366488">
     <w:abstractNumId w:val="1"/>
   </w:num>
-  <w:num w:numId="10">
+  <w:num w:numId="10" w16cid:durableId="1621374446">
     <w:abstractNumId w:val="3"/>
   </w:num>
-  <w:num w:numId="11">
+  <w:num w:numId="11" w16cid:durableId="1799955129">
     <w:abstractNumId w:val="6"/>
   </w:num>
-  <w:num w:numId="12">
+  <w:num w:numId="12" w16cid:durableId="411857506">
     <w:abstractNumId w:val="6"/>
     <w:lvlOverride w:ilvl="0">
       <w:startOverride w:val="1"/>
     </w:lvlOverride>
   </w:num>
-  <w:num w:numId="13">
+  <w:num w:numId="13" w16cid:durableId="1273710977">
     <w:abstractNumId w:val="9"/>
   </w:num>
-  <w:num w:numId="14">
+  <w:num w:numId="14" w16cid:durableId="1645818305">
     <w:abstractNumId w:val="7"/>
   </w:num>
-  <w:num w:numId="15">
+  <w:num w:numId="15" w16cid:durableId="1630428866">
     <w:abstractNumId w:val="4"/>
   </w:num>
-  <w:num w:numId="16">
+  <w:num w:numId="16" w16cid:durableId="1960061870">
     <w:abstractNumId w:val="0"/>
   </w:num>
-  <w:num w:numId="17">
+  <w:num w:numId="17" w16cid:durableId="2144274647">
     <w:abstractNumId w:val="2"/>
   </w:num>
   <w:numIdMacAtCleanup w:val="6"/>
@@ -4669,7 +4769,7 @@
 </file>
 
 <file path=word/styles.xml><?xml version="1.0" encoding="utf-8"?>
-<w:styles xmlns:mc="http://schemas.openxmlformats.org/markup-compatibility/2006" xmlns:r="http://schemas.openxmlformats.org/officeDocument/2006/relationships" xmlns:w="http://schemas.openxmlformats.org/wordprocessingml/2006/main" xmlns:w14="http://schemas.microsoft.com/office/word/2010/wordml" xmlns:w15="http://schemas.microsoft.com/office/word/2012/wordml" xmlns:w16se="http://schemas.microsoft.com/office/word/2015/wordml/symex" mc:Ignorable="w14 w15 w16se">
+<w:styles xmlns:mc="http://schemas.openxmlformats.org/markup-compatibility/2006" xmlns:r="http://schemas.openxmlformats.org/officeDocument/2006/relationships" xmlns:w="http://schemas.openxmlformats.org/wordprocessingml/2006/main" xmlns:w14="http://schemas.microsoft.com/office/word/2010/wordml" xmlns:w15="http://schemas.microsoft.com/office/word/2012/wordml" xmlns:w16cex="http://schemas.microsoft.com/office/word/2018/wordml/cex" xmlns:w16cid="http://schemas.microsoft.com/office/word/2016/wordml/cid" xmlns:w16="http://schemas.microsoft.com/office/word/2018/wordml" xmlns:w16du="http://schemas.microsoft.com/office/word/2023/wordml/word16du" xmlns:w16sdtdh="http://schemas.microsoft.com/office/word/2020/wordml/sdtdatahash" xmlns:w16sdtfl="http://schemas.microsoft.com/office/word/2024/wordml/sdtformatlock" xmlns:w16se="http://schemas.microsoft.com/office/word/2015/wordml/symex" mc:Ignorable="w14 w15 w16se w16cid w16 w16cex w16sdtdh w16sdtfl w16du">
   <w:docDefaults>
     <w:rPrDefault>
       <w:rPr>
@@ -4679,7 +4779,7 @@
     </w:rPrDefault>
     <w:pPrDefault/>
   </w:docDefaults>
-  <w:latentStyles w:defLockedState="0" w:defUIPriority="99" w:defSemiHidden="0" w:defUnhideWhenUsed="0" w:defQFormat="0" w:count="371">
+  <w:latentStyles w:defLockedState="0" w:defUIPriority="99" w:defSemiHidden="0" w:defUnhideWhenUsed="0" w:defQFormat="0" w:count="376">
     <w:lsdException w:name="Normal" w:uiPriority="0"/>
     <w:lsdException w:name="heading 1" w:uiPriority="0"/>
     <w:lsdException w:name="heading 2" w:uiPriority="9"/>
@@ -5051,6 +5151,11 @@
     <w:lsdException w:name="List Table 5 Dark Accent 6" w:uiPriority="50"/>
     <w:lsdException w:name="List Table 6 Colorful Accent 6" w:uiPriority="51"/>
     <w:lsdException w:name="List Table 7 Colorful Accent 6" w:uiPriority="52"/>
+    <w:lsdException w:name="Mention" w:semiHidden="1" w:unhideWhenUsed="1"/>
+    <w:lsdException w:name="Smart Hyperlink" w:semiHidden="1" w:unhideWhenUsed="1"/>
+    <w:lsdException w:name="Hashtag" w:semiHidden="1" w:unhideWhenUsed="1"/>
+    <w:lsdException w:name="Unresolved Mention" w:semiHidden="1" w:unhideWhenUsed="1"/>
+    <w:lsdException w:name="Smart Link" w:semiHidden="1" w:unhideWhenUsed="1"/>
   </w:latentStyles>
   <w:style w:type="paragraph" w:default="1" w:styleId="Normal">
     <w:name w:val="Normal"/>
@@ -6074,7 +6179,7 @@
 </file>
 
 <file path=word/glossary/document.xml><?xml version="1.0" encoding="utf-8"?>
-<w:glossaryDocument xmlns:wpc="http://schemas.microsoft.com/office/word/2010/wordprocessingCanvas" xmlns:cx="http://schemas.microsoft.com/office/drawing/2014/chartex" xmlns:mc="http://schemas.openxmlformats.org/markup-compatibility/2006" xmlns:o="urn:schemas-microsoft-com:office:office" xmlns:r="http://schemas.openxmlformats.org/officeDocument/2006/relationships" xmlns:m="http://schemas.openxmlformats.org/officeDocument/2006/math" xmlns:v="urn:schemas-microsoft-com:vml" xmlns:wp14="http://schemas.microsoft.com/office/word/2010/wordprocessingDrawing" xmlns:wp="http://schemas.openxmlformats.org/drawingml/2006/wordprocessingDrawing" xmlns:w10="urn:schemas-microsoft-com:office:word" xmlns:w="http://schemas.openxmlformats.org/wordprocessingml/2006/main" xmlns:w14="http://schemas.microsoft.com/office/word/2010/wordml" xmlns:w15="http://schemas.microsoft.com/office/word/2012/wordml" xmlns:w16se="http://schemas.microsoft.com/office/word/2015/wordml/symex" xmlns:wpg="http://schemas.microsoft.com/office/word/2010/wordprocessingGroup" xmlns:wpi="http://schemas.microsoft.com/office/word/2010/wordprocessingInk" xmlns:wne="http://schemas.microsoft.com/office/word/2006/wordml" xmlns:wps="http://schemas.microsoft.com/office/word/2010/wordprocessingShape" mc:Ignorable="w14 w15 w16se wp14">
+<w:glossaryDocument xmlns:wpc="http://schemas.microsoft.com/office/word/2010/wordprocessingCanvas" xmlns:cx="http://schemas.microsoft.com/office/drawing/2014/chartex" xmlns:cx1="http://schemas.microsoft.com/office/drawing/2015/9/8/chartex" xmlns:cx2="http://schemas.microsoft.com/office/drawing/2015/10/21/chartex" xmlns:cx3="http://schemas.microsoft.com/office/drawing/2016/5/9/chartex" xmlns:cx4="http://schemas.microsoft.com/office/drawing/2016/5/10/chartex" xmlns:cx5="http://schemas.microsoft.com/office/drawing/2016/5/11/chartex" xmlns:cx6="http://schemas.microsoft.com/office/drawing/2016/5/12/chartex" xmlns:cx7="http://schemas.microsoft.com/office/drawing/2016/5/13/chartex" xmlns:cx8="http://schemas.microsoft.com/office/drawing/2016/5/14/chartex" xmlns:mc="http://schemas.openxmlformats.org/markup-compatibility/2006" xmlns:aink="http://schemas.microsoft.com/office/drawing/2016/ink" xmlns:am3d="http://schemas.microsoft.com/office/drawing/2017/model3d" xmlns:o="urn:schemas-microsoft-com:office:office" xmlns:oel="http://schemas.microsoft.com/office/2019/extlst" xmlns:r="http://schemas.openxmlformats.org/officeDocument/2006/relationships" xmlns:m="http://schemas.openxmlformats.org/officeDocument/2006/math" xmlns:v="urn:schemas-microsoft-com:vml" xmlns:wp14="http://schemas.microsoft.com/office/word/2010/wordprocessingDrawing" xmlns:wp="http://schemas.openxmlformats.org/drawingml/2006/wordprocessingDrawing" xmlns:w10="urn:schemas-microsoft-com:office:word" xmlns:w="http://schemas.openxmlformats.org/wordprocessingml/2006/main" xmlns:w14="http://schemas.microsoft.com/office/word/2010/wordml" xmlns:w15="http://schemas.microsoft.com/office/word/2012/wordml" xmlns:w16cex="http://schemas.microsoft.com/office/word/2018/wordml/cex" xmlns:w16cid="http://schemas.microsoft.com/office/word/2016/wordml/cid" xmlns:w16="http://schemas.microsoft.com/office/word/2018/wordml" xmlns:w16du="http://schemas.microsoft.com/office/word/2023/wordml/word16du" xmlns:w16sdtdh="http://schemas.microsoft.com/office/word/2020/wordml/sdtdatahash" xmlns:w16sdtfl="http://schemas.microsoft.com/office/word/2024/wordml/sdtformatlock" xmlns:w16se="http://schemas.microsoft.com/office/word/2015/wordml/symex" xmlns:wpg="http://schemas.microsoft.com/office/word/2010/wordprocessingGroup" xmlns:wpi="http://schemas.microsoft.com/office/word/2010/wordprocessingInk" xmlns:wne="http://schemas.microsoft.com/office/word/2006/wordml" xmlns:wps="http://schemas.microsoft.com/office/word/2010/wordprocessingShape" mc:Ignorable="w14 w15 w16se w16cid w16 w16cex w16sdtdh w16sdtfl w16du wp14">
   <w:docParts>
     <w:docPart>
       <w:docPartPr>
@@ -6197,7 +6302,7 @@
 </file>
 
 <file path=word/glossary/fontTable.xml><?xml version="1.0" encoding="utf-8"?>
-<w:fonts xmlns:mc="http://schemas.openxmlformats.org/markup-compatibility/2006" xmlns:r="http://schemas.openxmlformats.org/officeDocument/2006/relationships" xmlns:w="http://schemas.openxmlformats.org/wordprocessingml/2006/main" xmlns:w14="http://schemas.microsoft.com/office/word/2010/wordml" xmlns:w15="http://schemas.microsoft.com/office/word/2012/wordml" xmlns:w16se="http://schemas.microsoft.com/office/word/2015/wordml/symex" mc:Ignorable="w14 w15 w16se">
+<w:fonts xmlns:mc="http://schemas.openxmlformats.org/markup-compatibility/2006" xmlns:r="http://schemas.openxmlformats.org/officeDocument/2006/relationships" xmlns:w="http://schemas.openxmlformats.org/wordprocessingml/2006/main" xmlns:w14="http://schemas.microsoft.com/office/word/2010/wordml" xmlns:w15="http://schemas.microsoft.com/office/word/2012/wordml" xmlns:w16cex="http://schemas.microsoft.com/office/word/2018/wordml/cex" xmlns:w16cid="http://schemas.microsoft.com/office/word/2016/wordml/cid" xmlns:w16="http://schemas.microsoft.com/office/word/2018/wordml" xmlns:w16du="http://schemas.microsoft.com/office/word/2023/wordml/word16du" xmlns:w16sdtdh="http://schemas.microsoft.com/office/word/2020/wordml/sdtdatahash" xmlns:w16sdtfl="http://schemas.microsoft.com/office/word/2024/wordml/sdtformatlock" xmlns:w16se="http://schemas.microsoft.com/office/word/2015/wordml/symex" mc:Ignorable="w14 w15 w16se w16cid w16 w16cex w16sdtdh w16sdtfl w16du">
   <w:font w:name="Symbol">
     <w:panose1 w:val="05050102010706020507"/>
     <w:charset w:val="02"/>
@@ -6234,7 +6339,7 @@
     <w:sig w:usb0="E0002EFF" w:usb1="C000785B" w:usb2="00000009" w:usb3="00000000" w:csb0="000001FF" w:csb1="00000000"/>
   </w:font>
   <w:font w:name="MS Mincho">
-    <w:altName w:val="Yu Gothic UI"/>
+    <w:altName w:val="ＭＳ 明朝"/>
     <w:panose1 w:val="02020609040205080304"/>
     <w:charset w:val="80"/>
     <w:family w:val="modern"/>
@@ -6287,7 +6392,7 @@
 </file>
 
 <file path=word/glossary/settings.xml><?xml version="1.0" encoding="utf-8"?>
-<w:settings xmlns:mc="http://schemas.openxmlformats.org/markup-compatibility/2006" xmlns:o="urn:schemas-microsoft-com:office:office" xmlns:r="http://schemas.openxmlformats.org/officeDocument/2006/relationships" xmlns:m="http://schemas.openxmlformats.org/officeDocument/2006/math" xmlns:v="urn:schemas-microsoft-com:vml" xmlns:w10="urn:schemas-microsoft-com:office:word" xmlns:w="http://schemas.openxmlformats.org/wordprocessingml/2006/main" xmlns:w14="http://schemas.microsoft.com/office/word/2010/wordml" xmlns:w15="http://schemas.microsoft.com/office/word/2012/wordml" xmlns:w16se="http://schemas.microsoft.com/office/word/2015/wordml/symex" xmlns:sl="http://schemas.openxmlformats.org/schemaLibrary/2006/main" mc:Ignorable="w14 w15 w16se">
+<w:settings xmlns:mc="http://schemas.openxmlformats.org/markup-compatibility/2006" xmlns:o="urn:schemas-microsoft-com:office:office" xmlns:r="http://schemas.openxmlformats.org/officeDocument/2006/relationships" xmlns:m="http://schemas.openxmlformats.org/officeDocument/2006/math" xmlns:v="urn:schemas-microsoft-com:vml" xmlns:w10="urn:schemas-microsoft-com:office:word" xmlns:w="http://schemas.openxmlformats.org/wordprocessingml/2006/main" xmlns:w14="http://schemas.microsoft.com/office/word/2010/wordml" xmlns:w15="http://schemas.microsoft.com/office/word/2012/wordml" xmlns:w16cex="http://schemas.microsoft.com/office/word/2018/wordml/cex" xmlns:w16cid="http://schemas.microsoft.com/office/word/2016/wordml/cid" xmlns:w16="http://schemas.microsoft.com/office/word/2018/wordml" xmlns:w16du="http://schemas.microsoft.com/office/word/2023/wordml/word16du" xmlns:w16sdtdh="http://schemas.microsoft.com/office/word/2020/wordml/sdtdatahash" xmlns:w16sdtfl="http://schemas.microsoft.com/office/word/2024/wordml/sdtformatlock" xmlns:w16se="http://schemas.microsoft.com/office/word/2015/wordml/symex" xmlns:sl="http://schemas.openxmlformats.org/schemaLibrary/2006/main" mc:Ignorable="w14 w15 w16se w16cid w16 w16cex w16sdtdh w16sdtfl w16du">
   <w:view w:val="normal"/>
   <w:defaultTabStop w:val="708"/>
   <w:hyphenationZone w:val="425"/>
@@ -6299,14 +6404,17 @@
     <w:compatSetting w:name="enableOpenTypeFeatures" w:uri="http://schemas.microsoft.com/office/word" w:val="1"/>
     <w:compatSetting w:name="doNotFlipMirrorIndents" w:uri="http://schemas.microsoft.com/office/word" w:val="1"/>
     <w:compatSetting w:name="differentiateMultirowTableHeaders" w:uri="http://schemas.microsoft.com/office/word" w:val="1"/>
+    <w:compatSetting w:name="useWord2013TrackBottomHyphenation" w:uri="http://schemas.microsoft.com/office/word" w:val="1"/>
   </w:compat>
   <w:rsids>
     <w:rsidRoot w:val="00874237"/>
     <w:rsid w:val="00263944"/>
+    <w:rsid w:val="004B263D"/>
     <w:rsid w:val="00627921"/>
     <w:rsid w:val="00874237"/>
     <w:rsid w:val="00B672B6"/>
     <w:rsid w:val="00D2602F"/>
+    <w:rsid w:val="00D26BA6"/>
     <w:rsid w:val="00DA7B13"/>
     <w:rsid w:val="00EE547D"/>
     <w:rsid w:val="00EF324E"/>
@@ -6333,7 +6441,7 @@
 </file>
 
 <file path=word/glossary/styles.xml><?xml version="1.0" encoding="utf-8"?>
-<w:styles xmlns:mc="http://schemas.openxmlformats.org/markup-compatibility/2006" xmlns:r="http://schemas.openxmlformats.org/officeDocument/2006/relationships" xmlns:w="http://schemas.openxmlformats.org/wordprocessingml/2006/main" xmlns:w14="http://schemas.microsoft.com/office/word/2010/wordml" xmlns:w15="http://schemas.microsoft.com/office/word/2012/wordml" xmlns:w16se="http://schemas.microsoft.com/office/word/2015/wordml/symex" mc:Ignorable="w14 w15 w16se">
+<w:styles xmlns:mc="http://schemas.openxmlformats.org/markup-compatibility/2006" xmlns:r="http://schemas.openxmlformats.org/officeDocument/2006/relationships" xmlns:w="http://schemas.openxmlformats.org/wordprocessingml/2006/main" xmlns:w14="http://schemas.microsoft.com/office/word/2010/wordml" xmlns:w15="http://schemas.microsoft.com/office/word/2012/wordml" xmlns:w16cex="http://schemas.microsoft.com/office/word/2018/wordml/cex" xmlns:w16cid="http://schemas.microsoft.com/office/word/2016/wordml/cid" xmlns:w16="http://schemas.microsoft.com/office/word/2018/wordml" xmlns:w16du="http://schemas.microsoft.com/office/word/2023/wordml/word16du" xmlns:w16sdtdh="http://schemas.microsoft.com/office/word/2020/wordml/sdtdatahash" xmlns:w16sdtfl="http://schemas.microsoft.com/office/word/2024/wordml/sdtformatlock" xmlns:w16se="http://schemas.microsoft.com/office/word/2015/wordml/symex" mc:Ignorable="w14 w15 w16se w16cid w16 w16cex w16sdtdh w16sdtfl w16du">
   <w:docDefaults>
     <w:rPrDefault>
       <w:rPr>
@@ -6349,7 +6457,7 @@
       </w:pPr>
     </w:pPrDefault>
   </w:docDefaults>
-  <w:latentStyles w:defLockedState="0" w:defUIPriority="99" w:defSemiHidden="0" w:defUnhideWhenUsed="0" w:defQFormat="0" w:count="371">
+  <w:latentStyles w:defLockedState="0" w:defUIPriority="99" w:defSemiHidden="0" w:defUnhideWhenUsed="0" w:defQFormat="0" w:count="376">
     <w:lsdException w:name="Normal" w:uiPriority="0" w:qFormat="1"/>
     <w:lsdException w:name="heading 1" w:uiPriority="9" w:qFormat="1"/>
     <w:lsdException w:name="heading 2" w:semiHidden="1" w:uiPriority="9" w:unhideWhenUsed="1" w:qFormat="1"/>
@@ -6721,6 +6829,11 @@
     <w:lsdException w:name="List Table 5 Dark Accent 6" w:uiPriority="50"/>
     <w:lsdException w:name="List Table 6 Colorful Accent 6" w:uiPriority="51"/>
     <w:lsdException w:name="List Table 7 Colorful Accent 6" w:uiPriority="52"/>
+    <w:lsdException w:name="Mention" w:semiHidden="1" w:unhideWhenUsed="1"/>
+    <w:lsdException w:name="Smart Hyperlink" w:semiHidden="1" w:unhideWhenUsed="1"/>
+    <w:lsdException w:name="Hashtag" w:semiHidden="1" w:unhideWhenUsed="1"/>
+    <w:lsdException w:name="Unresolved Mention" w:semiHidden="1" w:unhideWhenUsed="1"/>
+    <w:lsdException w:name="Smart Link" w:semiHidden="1" w:unhideWhenUsed="1"/>
   </w:latentStyles>
   <w:style w:type="paragraph" w:default="1" w:styleId="Normal">
     <w:name w:val="Normal"/>
@@ -6778,7 +6891,7 @@
 </file>
 
 <file path=word/glossary/webSettings.xml><?xml version="1.0" encoding="utf-8"?>
-<w:webSettings xmlns:mc="http://schemas.openxmlformats.org/markup-compatibility/2006" xmlns:r="http://schemas.openxmlformats.org/officeDocument/2006/relationships" xmlns:w="http://schemas.openxmlformats.org/wordprocessingml/2006/main" xmlns:w14="http://schemas.microsoft.com/office/word/2010/wordml" xmlns:w15="http://schemas.microsoft.com/office/word/2012/wordml" xmlns:w16se="http://schemas.microsoft.com/office/word/2015/wordml/symex" mc:Ignorable="w14 w15 w16se">
+<w:webSettings xmlns:mc="http://schemas.openxmlformats.org/markup-compatibility/2006" xmlns:r="http://schemas.openxmlformats.org/officeDocument/2006/relationships" xmlns:w="http://schemas.openxmlformats.org/wordprocessingml/2006/main" xmlns:w14="http://schemas.microsoft.com/office/word/2010/wordml" xmlns:w15="http://schemas.microsoft.com/office/word/2012/wordml" xmlns:w16cex="http://schemas.microsoft.com/office/word/2018/wordml/cex" xmlns:w16cid="http://schemas.microsoft.com/office/word/2016/wordml/cid" xmlns:w16="http://schemas.microsoft.com/office/word/2018/wordml" xmlns:w16du="http://schemas.microsoft.com/office/word/2023/wordml/word16du" xmlns:w16sdtdh="http://schemas.microsoft.com/office/word/2020/wordml/sdtdatahash" xmlns:w16sdtfl="http://schemas.microsoft.com/office/word/2024/wordml/sdtformatlock" xmlns:w16se="http://schemas.microsoft.com/office/word/2015/wordml/symex" mc:Ignorable="w14 w15 w16se w16cid w16 w16cex w16sdtdh w16sdtfl w16du">
   <w:optimizeForBrowser/>
   <w:allowPNG/>
 </w:webSettings>

</xml_diff>